<commit_message>
Added variables in the tests
</commit_message>
<xml_diff>
--- a/Project-plan documents/Project-plan original doc/Software Project Develpoment.docx
+++ b/Project-plan documents/Project-plan original doc/Software Project Develpoment.docx
@@ -611,6 +611,7 @@
                                   <w:dataBinding w:prefixMappings="xmlns:ns0='http://purl.org/dc/elements/1.1/' xmlns:ns1='http://schemas.openxmlformats.org/package/2006/metadata/core-properties' " w:xpath="/ns1:coreProperties[1]/ns0:creator[1]" w:storeItemID="{6C3C8BC8-F283-45AE-878A-BAB7291924A1}"/>
                                   <w:text/>
                                 </w:sdtPr>
+                                <w:sdtEndPr/>
                                 <w:sdtContent>
                                   <w:p>
                                     <w:pPr>
@@ -656,6 +657,7 @@
                                     <w:dataBinding w:prefixMappings="xmlns:ns0='http://schemas.microsoft.com/office/2006/coverPageProps' " w:xpath="/ns0:CoverPageProperties[1]/ns0:CompanyEmail[1]" w:storeItemID="{55AF091B-3C7A-41E3-B477-F2FDAA23CFDA}"/>
                                     <w:text/>
                                   </w:sdtPr>
+                                  <w:sdtEndPr/>
                                   <w:sdtContent>
                                     <w:r>
                                       <w:rPr>
@@ -706,6 +708,7 @@
                             <w:dataBinding w:prefixMappings="xmlns:ns0='http://purl.org/dc/elements/1.1/' xmlns:ns1='http://schemas.openxmlformats.org/package/2006/metadata/core-properties' " w:xpath="/ns1:coreProperties[1]/ns0:creator[1]" w:storeItemID="{6C3C8BC8-F283-45AE-878A-BAB7291924A1}"/>
                             <w:text/>
                           </w:sdtPr>
+                          <w:sdtEndPr/>
                           <w:sdtContent>
                             <w:p>
                               <w:pPr>
@@ -751,6 +754,7 @@
                               <w:dataBinding w:prefixMappings="xmlns:ns0='http://schemas.microsoft.com/office/2006/coverPageProps' " w:xpath="/ns0:CoverPageProperties[1]/ns0:CompanyEmail[1]" w:storeItemID="{55AF091B-3C7A-41E3-B477-F2FDAA23CFDA}"/>
                               <w:text/>
                             </w:sdtPr>
+                            <w:sdtEndPr/>
                             <w:sdtContent>
                               <w:r>
                                 <w:rPr>
@@ -863,6 +867,7 @@
             <w:dataBinding w:prefixMappings="xmlns:ns0='http://purl.org/dc/elements/1.1/' xmlns:ns1='http://schemas.openxmlformats.org/package/2006/metadata/core-properties' " w:xpath="/ns1:coreProperties[1]/ns1:keywords[1]" w:storeItemID="{6C3C8BC8-F283-45AE-878A-BAB7291924A1}"/>
             <w:text/>
           </w:sdtPr>
+          <w:sdtEndPr/>
           <w:sdtContent>
             <w:tc>
               <w:tcPr>
@@ -955,6 +960,7 @@
                 <w:dataBinding w:prefixMappings="xmlns:ns0='http://purl.org/dc/elements/1.1/' xmlns:ns1='http://schemas.openxmlformats.org/package/2006/metadata/core-properties' " w:xpath="/ns1:coreProperties[1]/ns1:contentStatus[1]" w:storeItemID="{6C3C8BC8-F283-45AE-878A-BAB7291924A1}"/>
                 <w:text/>
               </w:sdtPr>
+              <w:sdtEndPr/>
               <w:sdtContent>
                 <w:r>
                   <w:rPr>
@@ -7425,16 +7431,7 @@
           <w:szCs w:val="24"/>
           <w:lang w:val="en-US"/>
         </w:rPr>
-        <w:t>The head</w:t>
-      </w:r>
-      <w:r>
-        <w:rPr>
-          <w:color w:val="0E101A"/>
-          <w:sz w:val="24"/>
-          <w:szCs w:val="24"/>
-          <w:lang w:val="en-US"/>
-        </w:rPr>
-        <w:t>.</w:t>
+        <w:t>The head.</w:t>
       </w:r>
     </w:p>
     <w:p>
@@ -8189,16 +8186,7 @@
           <w:color w:val="0E101A"/>
           <w:lang w:val="en-US"/>
         </w:rPr>
-        <w:t xml:space="preserve">  </w:t>
-      </w:r>
-      <w:r>
-        <w:rPr>
-          <w:rStyle w:val="Stark"/>
-          <w:rFonts w:cstheme="minorHAnsi"/>
-          <w:color w:val="0E101A"/>
-          <w:lang w:val="en-US"/>
-        </w:rPr>
-        <w:t>Scope</w:t>
+        <w:t xml:space="preserve">  Scope</w:t>
       </w:r>
       <w:r>
         <w:rPr>
@@ -15119,9 +15107,7 @@
         </w:rPr>
         <w:t>Cases</w:t>
       </w:r>
-      <w:bookmarkStart w:id="20" w:name="_GoBack"/>
       <w:bookmarkEnd w:id="19"/>
-      <w:bookmarkEnd w:id="20"/>
     </w:p>
     <w:p>
       <w:pPr>
@@ -17597,7 +17583,7 @@
           <w:lang w:val="en-US" w:eastAsia="sv-SE"/>
         </w:rPr>
       </w:pPr>
-      <w:bookmarkStart w:id="21" w:name="_Toc35633098"/>
+      <w:bookmarkStart w:id="20" w:name="_Toc35633098"/>
       <w:r>
         <w:rPr>
           <w:lang w:val="en-US" w:eastAsia="sv-SE"/>
@@ -17605,7 +17591,7 @@
         <w:lastRenderedPageBreak/>
         <w:t>Check State Diagram</w:t>
       </w:r>
-      <w:bookmarkEnd w:id="21"/>
+      <w:bookmarkEnd w:id="20"/>
     </w:p>
     <w:p>
       <w:pPr>
@@ -17718,7 +17704,7 @@
           <w:lang w:val="en-US" w:eastAsia="sv-SE"/>
         </w:rPr>
       </w:pPr>
-      <w:bookmarkStart w:id="22" w:name="_Toc35633099"/>
+      <w:bookmarkStart w:id="21" w:name="_Toc35633099"/>
       <w:r>
         <w:rPr>
           <w:lang w:val="en-US" w:eastAsia="sv-SE"/>
@@ -17726,7 +17712,7 @@
         <w:lastRenderedPageBreak/>
         <w:t>User Case Diagram</w:t>
       </w:r>
-      <w:bookmarkEnd w:id="22"/>
+      <w:bookmarkEnd w:id="21"/>
     </w:p>
     <w:p>
       <w:pPr>
@@ -17833,7 +17819,7 @@
           <w:lang w:val="en-US" w:eastAsia="sv-SE"/>
         </w:rPr>
       </w:pPr>
-      <w:bookmarkStart w:id="23" w:name="_Toc35633100"/>
+      <w:bookmarkStart w:id="22" w:name="_Toc35633100"/>
       <w:r>
         <w:rPr>
           <w:lang w:val="en-US" w:eastAsia="sv-SE"/>
@@ -17841,7 +17827,7 @@
         <w:lastRenderedPageBreak/>
         <w:t>Class Diagram</w:t>
       </w:r>
-      <w:bookmarkEnd w:id="23"/>
+      <w:bookmarkEnd w:id="22"/>
     </w:p>
     <w:p>
       <w:pPr>
@@ -17972,7 +17958,7 @@
           <w:lang w:val="en-US"/>
         </w:rPr>
       </w:pPr>
-      <w:bookmarkStart w:id="24" w:name="_Toc35633101"/>
+      <w:bookmarkStart w:id="23" w:name="_Toc35633101"/>
       <w:r>
         <w:rPr>
           <w:lang w:val="en-US"/>
@@ -18010,7 +17996,7 @@
         </w:rPr>
         <w:t>for Manual Test Cases and Unit Tests</w:t>
       </w:r>
-      <w:bookmarkEnd w:id="24"/>
+      <w:bookmarkEnd w:id="23"/>
     </w:p>
     <w:p>
       <w:pPr>
@@ -18268,14 +18254,14 @@
           <w:lang w:val="en-US"/>
         </w:rPr>
       </w:pPr>
-      <w:bookmarkStart w:id="25" w:name="_Toc35633102"/>
+      <w:bookmarkStart w:id="24" w:name="_Toc35633102"/>
       <w:r>
         <w:rPr>
           <w:lang w:val="en-US"/>
         </w:rPr>
         <w:t>Manual Tests:</w:t>
       </w:r>
-      <w:bookmarkEnd w:id="25"/>
+      <w:bookmarkEnd w:id="24"/>
     </w:p>
     <w:p>
       <w:pPr>
@@ -18384,14 +18370,14 @@
           <w:lang w:val="en-US"/>
         </w:rPr>
       </w:pPr>
-      <w:bookmarkStart w:id="26" w:name="_Toc35633103"/>
+      <w:bookmarkStart w:id="25" w:name="_Toc35633103"/>
       <w:r>
         <w:rPr>
           <w:lang w:val="en-US"/>
         </w:rPr>
         <w:t>Unit tests:</w:t>
       </w:r>
-      <w:bookmarkEnd w:id="26"/>
+      <w:bookmarkEnd w:id="25"/>
     </w:p>
     <w:p>
       <w:pPr>
@@ -19314,7 +19300,7 @@
           <w:lang w:val="en-US"/>
         </w:rPr>
       </w:pPr>
-      <w:bookmarkStart w:id="27" w:name="_Toc35633104"/>
+      <w:bookmarkStart w:id="26" w:name="_Toc35633104"/>
       <w:r>
         <w:rPr>
           <w:lang w:val="en-US"/>
@@ -19351,59 +19337,92 @@
           <w:lang w:val="en-US"/>
         </w:rPr>
         <w:t>s</w:t>
+      </w:r>
+      <w:bookmarkEnd w:id="26"/>
+    </w:p>
+    <w:p>
+      <w:pPr>
+        <w:rPr>
+          <w:lang w:val="en-US"/>
+        </w:rPr>
+      </w:pPr>
+    </w:p>
+    <w:p>
+      <w:pPr>
+        <w:pStyle w:val="Rubrik2"/>
+        <w:rPr>
+          <w:lang w:val="en-US"/>
+        </w:rPr>
+      </w:pPr>
+      <w:bookmarkStart w:id="27" w:name="_Toc35633105"/>
+      <w:r>
+        <w:rPr>
+          <w:lang w:val="en-US"/>
+        </w:rPr>
+        <w:t xml:space="preserve">TC2.1 </w:t>
+      </w:r>
+      <w:r>
+        <w:rPr>
+          <w:lang w:val="en-US"/>
+        </w:rPr>
+        <w:t>Test if username can be entered</w:t>
+      </w:r>
+      <w:r>
+        <w:rPr>
+          <w:lang w:val="en-US"/>
+        </w:rPr>
+        <w:t>:</w:t>
       </w:r>
       <w:bookmarkEnd w:id="27"/>
     </w:p>
     <w:p>
       <w:pPr>
         <w:rPr>
-          <w:lang w:val="en-US"/>
-        </w:rPr>
-      </w:pPr>
+          <w:sz w:val="24"/>
+          <w:szCs w:val="24"/>
+          <w:lang w:val="en-US"/>
+        </w:rPr>
+      </w:pPr>
+      <w:r>
+        <w:rPr>
+          <w:sz w:val="24"/>
+          <w:szCs w:val="24"/>
+          <w:lang w:val="en-US"/>
+        </w:rPr>
+        <w:t>Use case: UC2 play the game</w:t>
+      </w:r>
+      <w:r>
+        <w:rPr>
+          <w:sz w:val="24"/>
+          <w:szCs w:val="24"/>
+          <w:lang w:val="en-US"/>
+        </w:rPr>
+        <w:t>.</w:t>
+      </w:r>
     </w:p>
     <w:p>
       <w:pPr>
-        <w:pStyle w:val="Rubrik2"/>
-        <w:rPr>
-          <w:lang w:val="en-US"/>
-        </w:rPr>
-      </w:pPr>
-      <w:bookmarkStart w:id="28" w:name="_Toc35633105"/>
-      <w:r>
-        <w:rPr>
-          <w:lang w:val="en-US"/>
-        </w:rPr>
-        <w:t xml:space="preserve">TC2.1 </w:t>
-      </w:r>
-      <w:r>
-        <w:rPr>
-          <w:lang w:val="en-US"/>
-        </w:rPr>
-        <w:t>Enter a username</w:t>
-      </w:r>
-      <w:r>
-        <w:rPr>
-          <w:lang w:val="en-US"/>
-        </w:rPr>
-        <w:t>:</w:t>
-      </w:r>
-      <w:bookmarkEnd w:id="28"/>
-    </w:p>
-    <w:p>
-      <w:pPr>
-        <w:rPr>
-          <w:sz w:val="24"/>
-          <w:szCs w:val="24"/>
-          <w:lang w:val="en-US"/>
-        </w:rPr>
-      </w:pPr>
-      <w:r>
-        <w:rPr>
-          <w:sz w:val="24"/>
-          <w:szCs w:val="24"/>
-          <w:lang w:val="en-US"/>
-        </w:rPr>
-        <w:t>Use case: UC2 play the game</w:t>
+        <w:rPr>
+          <w:sz w:val="24"/>
+          <w:szCs w:val="24"/>
+          <w:lang w:val="en-US"/>
+        </w:rPr>
+      </w:pPr>
+      <w:r>
+        <w:rPr>
+          <w:sz w:val="24"/>
+          <w:szCs w:val="24"/>
+          <w:lang w:val="en-US"/>
+        </w:rPr>
+        <w:t xml:space="preserve">Scenario: </w:t>
+      </w:r>
+      <w:r>
+        <w:rPr>
+          <w:sz w:val="24"/>
+          <w:szCs w:val="24"/>
+          <w:lang w:val="en-US"/>
+        </w:rPr>
+        <w:t>The user will enter the name “Johan”</w:t>
       </w:r>
       <w:r>
         <w:rPr>
@@ -19413,54 +19432,37 @@
         </w:rPr>
         <w:t>.</w:t>
       </w:r>
-    </w:p>
-    <w:p>
-      <w:pPr>
-        <w:rPr>
-          <w:sz w:val="24"/>
-          <w:szCs w:val="24"/>
-          <w:lang w:val="en-US"/>
-        </w:rPr>
-      </w:pPr>
-      <w:r>
-        <w:rPr>
-          <w:sz w:val="24"/>
-          <w:szCs w:val="24"/>
-          <w:lang w:val="en-US"/>
-        </w:rPr>
-        <w:t xml:space="preserve">Scenario: </w:t>
-      </w:r>
-      <w:r>
-        <w:rPr>
-          <w:sz w:val="24"/>
-          <w:szCs w:val="24"/>
-          <w:lang w:val="en-US"/>
-        </w:rPr>
-        <w:t>The user will enter the name “Johan”</w:t>
-      </w:r>
-      <w:r>
-        <w:rPr>
-          <w:sz w:val="24"/>
-          <w:szCs w:val="24"/>
-          <w:lang w:val="en-US"/>
-        </w:rPr>
-        <w:t>.</w:t>
-      </w:r>
-      <w:r>
-        <w:rPr>
-          <w:sz w:val="24"/>
-          <w:szCs w:val="24"/>
-          <w:lang w:val="en-US"/>
-        </w:rPr>
-        <w:t xml:space="preserve"> The username is saved.</w:t>
-      </w:r>
-      <w:r>
-        <w:rPr>
-          <w:sz w:val="24"/>
-          <w:szCs w:val="24"/>
-          <w:lang w:val="en-US"/>
-        </w:rPr>
-        <w:t xml:space="preserve"> The user uses the keyboard</w:t>
+      <w:r>
+        <w:rPr>
+          <w:sz w:val="24"/>
+          <w:szCs w:val="24"/>
+          <w:lang w:val="en-US"/>
+        </w:rPr>
+        <w:t xml:space="preserve"> The system will prompt the entered username.</w:t>
+      </w:r>
+      <w:r>
+        <w:rPr>
+          <w:sz w:val="24"/>
+          <w:szCs w:val="24"/>
+          <w:lang w:val="en-US"/>
+        </w:rPr>
+        <w:t xml:space="preserve"> </w:t>
+      </w:r>
+      <w:r>
+        <w:rPr>
+          <w:sz w:val="24"/>
+          <w:szCs w:val="24"/>
+          <w:lang w:val="en-US"/>
+        </w:rPr>
+        <w:t>(</w:t>
+      </w:r>
+      <w:r>
+        <w:rPr>
+          <w:sz w:val="24"/>
+          <w:szCs w:val="24"/>
+          <w:lang w:val="en-US"/>
+        </w:rPr>
+        <w:t>The user uses the keyboard</w:t>
       </w:r>
       <w:r>
         <w:rPr>
@@ -19476,7 +19478,7 @@
           <w:szCs w:val="24"/>
           <w:lang w:val="en-US"/>
         </w:rPr>
-        <w:t>.</w:t>
+        <w:t>)</w:t>
       </w:r>
     </w:p>
     <w:p>
@@ -19862,42 +19864,24 @@
           <w:lang w:val="en-US"/>
         </w:rPr>
       </w:pPr>
-      <w:bookmarkStart w:id="29" w:name="_Toc35633106"/>
-      <w:r>
-        <w:rPr>
-          <w:lang w:val="en-US"/>
-        </w:rPr>
-        <w:t xml:space="preserve">TC2.2 </w:t>
-      </w:r>
-      <w:r>
-        <w:rPr>
-          <w:lang w:val="en-US"/>
-        </w:rPr>
-        <w:t>Enter a</w:t>
-      </w:r>
-      <w:r>
-        <w:rPr>
-          <w:lang w:val="en-US"/>
-        </w:rPr>
-        <w:t>n</w:t>
-      </w:r>
-      <w:r>
-        <w:rPr>
-          <w:lang w:val="en-US"/>
-        </w:rPr>
-        <w:t xml:space="preserve"> </w:t>
-      </w:r>
-      <w:r>
-        <w:rPr>
-          <w:lang w:val="en-US"/>
-        </w:rPr>
-        <w:t>empty</w:t>
-      </w:r>
-      <w:r>
-        <w:rPr>
-          <w:lang w:val="en-US"/>
-        </w:rPr>
-        <w:t xml:space="preserve"> username</w:t>
+      <w:bookmarkStart w:id="28" w:name="_Toc35633106"/>
+      <w:r>
+        <w:rPr>
+          <w:lang w:val="en-US"/>
+        </w:rPr>
+        <w:t>TC2.2</w:t>
+      </w:r>
+      <w:r>
+        <w:rPr>
+          <w:lang w:val="en-US"/>
+        </w:rPr>
+        <w:t xml:space="preserve"> Test </w:t>
+      </w:r>
+      <w:r>
+        <w:rPr>
+          <w:lang w:val="en-US"/>
+        </w:rPr>
+        <w:t>error-handling if no username is provided</w:t>
       </w:r>
       <w:r>
         <w:rPr>
@@ -19905,7 +19889,7 @@
         </w:rPr>
         <w:t>:</w:t>
       </w:r>
-      <w:bookmarkEnd w:id="29"/>
+      <w:bookmarkEnd w:id="28"/>
     </w:p>
     <w:p>
       <w:pPr>
@@ -19986,23 +19970,7 @@
           <w:szCs w:val="24"/>
           <w:lang w:val="en-US"/>
         </w:rPr>
-        <w:t xml:space="preserve"> name as the username.</w:t>
-      </w:r>
-      <w:r>
-        <w:rPr>
-          <w:sz w:val="24"/>
-          <w:szCs w:val="24"/>
-          <w:lang w:val="en-US"/>
-        </w:rPr>
-        <w:t xml:space="preserve"> The user uses the keyboard</w:t>
-      </w:r>
-      <w:r>
-        <w:rPr>
-          <w:sz w:val="24"/>
-          <w:szCs w:val="24"/>
-          <w:lang w:val="en-US"/>
-        </w:rPr>
-        <w:t xml:space="preserve"> to navigate</w:t>
+        <w:t xml:space="preserve"> name as the username</w:t>
       </w:r>
       <w:r>
         <w:rPr>
@@ -20018,8 +19986,50 @@
           <w:szCs w:val="24"/>
           <w:lang w:val="en-US"/>
         </w:rPr>
+        <w:t xml:space="preserve"> The system prompts an error message.</w:t>
+      </w:r>
+      <w:r>
+        <w:rPr>
+          <w:sz w:val="24"/>
+          <w:szCs w:val="24"/>
+          <w:lang w:val="en-US"/>
+        </w:rPr>
         <w:t xml:space="preserve"> </w:t>
       </w:r>
+      <w:r>
+        <w:rPr>
+          <w:sz w:val="24"/>
+          <w:szCs w:val="24"/>
+          <w:lang w:val="en-US"/>
+        </w:rPr>
+        <w:t xml:space="preserve"> </w:t>
+      </w:r>
+      <w:r>
+        <w:rPr>
+          <w:sz w:val="24"/>
+          <w:szCs w:val="24"/>
+          <w:lang w:val="en-US"/>
+        </w:rPr>
+        <w:t>(</w:t>
+      </w:r>
+      <w:r>
+        <w:rPr>
+          <w:sz w:val="24"/>
+          <w:szCs w:val="24"/>
+          <w:lang w:val="en-US"/>
+        </w:rPr>
+        <w:t>The user uses the keyboard to navigate</w:t>
+      </w:r>
+      <w:r>
+        <w:rPr>
+          <w:sz w:val="24"/>
+          <w:szCs w:val="24"/>
+          <w:lang w:val="en-US"/>
+        </w:rPr>
+        <w:t>)</w:t>
+      </w:r>
+      <w:bookmarkStart w:id="29" w:name="_GoBack"/>
+      <w:bookmarkEnd w:id="29"/>
     </w:p>
     <w:p>
       <w:pPr>
@@ -21820,6 +21830,7 @@
         <w:dataBinding w:prefixMappings="xmlns:ns0='http://purl.org/dc/elements/1.1/' xmlns:ns1='http://schemas.openxmlformats.org/package/2006/metadata/core-properties' " w:xpath="/ns1:coreProperties[1]/ns0:creator[1]" w:storeItemID="{6C3C8BC8-F283-45AE-878A-BAB7291924A1}"/>
         <w:text/>
       </w:sdtPr>
+      <w:sdtEndPr/>
       <w:sdtContent>
         <w:r>
           <w:rPr>
@@ -21870,6 +21881,7 @@
         <w:dataBinding w:prefixMappings="xmlns:ns0='http://purl.org/dc/elements/1.1/' xmlns:ns1='http://schemas.openxmlformats.org/package/2006/metadata/core-properties' " w:xpath="/ns1:coreProperties[1]/ns1:keywords[1]" w:storeItemID="{6C3C8BC8-F283-45AE-878A-BAB7291924A1}"/>
         <w:text/>
       </w:sdtPr>
+      <w:sdtEndPr/>
       <w:sdtContent>
         <w:r>
           <w:rPr>
@@ -21931,6 +21943,7 @@
           <w:docPartUnique/>
         </w:docPartObj>
       </w:sdtPr>
+      <w:sdtEndPr/>
       <w:sdtContent>
         <w:r>
           <w:rPr>
@@ -22142,6 +22155,7 @@
         <w:dataBinding w:prefixMappings="xmlns:ns0='http://purl.org/dc/elements/1.1/' xmlns:ns1='http://schemas.openxmlformats.org/package/2006/metadata/core-properties' " w:xpath="/ns1:coreProperties[1]/ns1:contentStatus[1]" w:storeItemID="{6C3C8BC8-F283-45AE-878A-BAB7291924A1}"/>
         <w:text/>
       </w:sdtPr>
+      <w:sdtEndPr/>
       <w:sdtContent>
         <w:r>
           <w:t>7</w:t>
@@ -28169,6 +28183,7 @@
   <w:style w:type="character" w:default="1" w:styleId="Standardstycketeckensnitt">
     <w:name w:val="Default Paragraph Font"/>
     <w:uiPriority w:val="1"/>
+    <w:semiHidden/>
     <w:unhideWhenUsed/>
   </w:style>
   <w:style w:type="table" w:default="1" w:styleId="Normaltabell">
@@ -29038,7 +29053,7 @@
     <w:charset w:val="00"/>
     <w:family w:val="roman"/>
     <w:pitch w:val="variable"/>
-    <w:sig w:usb0="E0002AFF" w:usb1="C0007843" w:usb2="00000009" w:usb3="00000000" w:csb0="000001FF" w:csb1="00000000"/>
+    <w:sig w:usb0="E0002EFF" w:usb1="C000785B" w:usb2="00000009" w:usb3="00000000" w:csb0="000001FF" w:csb1="00000000"/>
   </w:font>
   <w:font w:name="Symbol">
     <w:panose1 w:val="05050102010706020507"/>
@@ -29066,14 +29081,14 @@
     <w:charset w:val="00"/>
     <w:family w:val="swiss"/>
     <w:pitch w:val="variable"/>
-    <w:sig w:usb0="E0002AFF" w:usb1="4000ACFF" w:usb2="00000001" w:usb3="00000000" w:csb0="000001FF" w:csb1="00000000"/>
+    <w:sig w:usb0="E0002EFF" w:usb1="C000247B" w:usb2="00000009" w:usb3="00000000" w:csb0="000001FF" w:csb1="00000000"/>
   </w:font>
   <w:font w:name="Calibri Light">
     <w:panose1 w:val="020F0302020204030204"/>
     <w:charset w:val="00"/>
     <w:family w:val="swiss"/>
     <w:pitch w:val="variable"/>
-    <w:sig w:usb0="A0002AEF" w:usb1="4000207B" w:usb2="00000000" w:usb3="00000000" w:csb0="000001FF" w:csb1="00000000"/>
+    <w:sig w:usb0="E0002AFF" w:usb1="C000247B" w:usb2="00000009" w:usb3="00000000" w:csb0="000001FF" w:csb1="00000000"/>
   </w:font>
   <w:font w:name="Segoe UI">
     <w:panose1 w:val="020B0502040204020203"/>
@@ -29108,6 +29123,7 @@
     <w:rsid w:val="001F579A"/>
     <w:rsid w:val="002C2E01"/>
     <w:rsid w:val="003026F5"/>
+    <w:rsid w:val="00386E59"/>
     <w:rsid w:val="003A0CC8"/>
     <w:rsid w:val="00544F9E"/>
     <w:rsid w:val="005F7082"/>
@@ -29952,7 +29968,7 @@
 </file>
 
 <file path=customXml/itemProps2.xml><?xml version="1.0" encoding="utf-8"?>
-<ds:datastoreItem xmlns:ds="http://schemas.openxmlformats.org/officeDocument/2006/customXml" ds:itemID="{879DDD19-7C88-4224-A0AE-50E68477ADD4}">
+<ds:datastoreItem xmlns:ds="http://schemas.openxmlformats.org/officeDocument/2006/customXml" ds:itemID="{878AFE2E-DF36-41B8-BF09-037B32641DF7}">
   <ds:schemaRefs>
     <ds:schemaRef ds:uri="http://schemas.openxmlformats.org/officeDocument/2006/bibliography"/>
   </ds:schemaRefs>

</xml_diff>

<commit_message>
Changed name on wordArr to lettersFromWordArr
</commit_message>
<xml_diff>
--- a/Project-plan documents/Project-plan original doc/Software Project Develpoment.docx
+++ b/Project-plan documents/Project-plan original doc/Software Project Develpoment.docx
@@ -611,7 +611,6 @@
                                   <w:dataBinding w:prefixMappings="xmlns:ns0='http://purl.org/dc/elements/1.1/' xmlns:ns1='http://schemas.openxmlformats.org/package/2006/metadata/core-properties' " w:xpath="/ns1:coreProperties[1]/ns0:creator[1]" w:storeItemID="{6C3C8BC8-F283-45AE-878A-BAB7291924A1}"/>
                                   <w:text/>
                                 </w:sdtPr>
-                                <w:sdtEndPr/>
                                 <w:sdtContent>
                                   <w:p>
                                     <w:pPr>
@@ -657,7 +656,6 @@
                                     <w:dataBinding w:prefixMappings="xmlns:ns0='http://schemas.microsoft.com/office/2006/coverPageProps' " w:xpath="/ns0:CoverPageProperties[1]/ns0:CompanyEmail[1]" w:storeItemID="{55AF091B-3C7A-41E3-B477-F2FDAA23CFDA}"/>
                                     <w:text/>
                                   </w:sdtPr>
-                                  <w:sdtEndPr/>
                                   <w:sdtContent>
                                     <w:r>
                                       <w:rPr>
@@ -708,7 +706,6 @@
                             <w:dataBinding w:prefixMappings="xmlns:ns0='http://purl.org/dc/elements/1.1/' xmlns:ns1='http://schemas.openxmlformats.org/package/2006/metadata/core-properties' " w:xpath="/ns1:coreProperties[1]/ns0:creator[1]" w:storeItemID="{6C3C8BC8-F283-45AE-878A-BAB7291924A1}"/>
                             <w:text/>
                           </w:sdtPr>
-                          <w:sdtEndPr/>
                           <w:sdtContent>
                             <w:p>
                               <w:pPr>
@@ -754,7 +751,6 @@
                               <w:dataBinding w:prefixMappings="xmlns:ns0='http://schemas.microsoft.com/office/2006/coverPageProps' " w:xpath="/ns0:CoverPageProperties[1]/ns0:CompanyEmail[1]" w:storeItemID="{55AF091B-3C7A-41E3-B477-F2FDAA23CFDA}"/>
                               <w:text/>
                             </w:sdtPr>
-                            <w:sdtEndPr/>
                             <w:sdtContent>
                               <w:r>
                                 <w:rPr>
@@ -867,7 +863,6 @@
             <w:dataBinding w:prefixMappings="xmlns:ns0='http://purl.org/dc/elements/1.1/' xmlns:ns1='http://schemas.openxmlformats.org/package/2006/metadata/core-properties' " w:xpath="/ns1:coreProperties[1]/ns1:keywords[1]" w:storeItemID="{6C3C8BC8-F283-45AE-878A-BAB7291924A1}"/>
             <w:text/>
           </w:sdtPr>
-          <w:sdtEndPr/>
           <w:sdtContent>
             <w:tc>
               <w:tcPr>
@@ -960,7 +955,6 @@
                 <w:dataBinding w:prefixMappings="xmlns:ns0='http://purl.org/dc/elements/1.1/' xmlns:ns1='http://schemas.openxmlformats.org/package/2006/metadata/core-properties' " w:xpath="/ns1:coreProperties[1]/ns1:contentStatus[1]" w:storeItemID="{6C3C8BC8-F283-45AE-878A-BAB7291924A1}"/>
                 <w:text/>
               </w:sdtPr>
-              <w:sdtEndPr/>
               <w:sdtContent>
                 <w:r>
                   <w:rPr>
@@ -1159,7 +1153,6 @@
               </w:rPr>
               <w:t xml:space="preserve"> </w:t>
             </w:r>
-            <w:proofErr w:type="gramStart"/>
             <w:r>
               <w:rPr>
                 <w:rFonts w:cstheme="minorHAnsi"/>
@@ -1169,7 +1162,6 @@
               </w:rPr>
               <w:t>School‘</w:t>
             </w:r>
-            <w:proofErr w:type="gramEnd"/>
             <w:r>
               <w:rPr>
                 <w:rFonts w:cstheme="minorHAnsi"/>
@@ -7040,7 +7032,6 @@
         </w:rPr>
         <w:t xml:space="preserve"> thinks </w:t>
       </w:r>
-      <w:proofErr w:type="gramStart"/>
       <w:r>
         <w:rPr>
           <w:sz w:val="24"/>
@@ -7049,7 +7040,6 @@
         </w:rPr>
         <w:t>is</w:t>
       </w:r>
-      <w:proofErr w:type="gramEnd"/>
       <w:r>
         <w:rPr>
           <w:sz w:val="24"/>
@@ -7269,7 +7259,6 @@
         </w:rPr>
         <w:t xml:space="preserve"> shall be able to insert a </w:t>
       </w:r>
-      <w:proofErr w:type="gramStart"/>
       <w:r>
         <w:rPr>
           <w:sz w:val="24"/>
@@ -7284,16 +7273,7 @@
           <w:szCs w:val="24"/>
           <w:lang w:val="en-US"/>
         </w:rPr>
-        <w:t>name</w:t>
-      </w:r>
-      <w:proofErr w:type="gramEnd"/>
-      <w:r>
-        <w:rPr>
-          <w:sz w:val="24"/>
-          <w:szCs w:val="24"/>
-          <w:lang w:val="en-US"/>
-        </w:rPr>
-        <w:t>.</w:t>
+        <w:t>name.</w:t>
       </w:r>
     </w:p>
     <w:p>
@@ -7581,27 +7561,7 @@
           <w:szCs w:val="24"/>
           <w:lang w:val="en-US"/>
         </w:rPr>
-        <w:t xml:space="preserve"> loses, a scoreboard will be </w:t>
-      </w:r>
-      <w:proofErr w:type="gramStart"/>
-      <w:r>
-        <w:rPr>
-          <w:color w:val="0E101A"/>
-          <w:sz w:val="24"/>
-          <w:szCs w:val="24"/>
-          <w:lang w:val="en-US"/>
-        </w:rPr>
-        <w:t>presented</w:t>
-      </w:r>
-      <w:proofErr w:type="gramEnd"/>
-      <w:r>
-        <w:rPr>
-          <w:color w:val="0E101A"/>
-          <w:sz w:val="24"/>
-          <w:szCs w:val="24"/>
-          <w:lang w:val="en-US"/>
-        </w:rPr>
-        <w:t xml:space="preserve"> and</w:t>
+        <w:t xml:space="preserve"> loses, a scoreboard will be presented and</w:t>
       </w:r>
       <w:r>
         <w:rPr>
@@ -9189,18 +9149,8 @@
           <w:szCs w:val="24"/>
           <w:lang w:val="en-US"/>
         </w:rPr>
-        <w:t xml:space="preserve"> </w:t>
-      </w:r>
-      <w:proofErr w:type="spellStart"/>
-      <w:r>
-        <w:rPr>
-          <w:sz w:val="24"/>
-          <w:szCs w:val="24"/>
-          <w:lang w:val="en-US"/>
-        </w:rPr>
-        <w:t>unicode</w:t>
-      </w:r>
-      <w:proofErr w:type="spellEnd"/>
+        <w:t xml:space="preserve"> unicode</w:t>
+      </w:r>
       <w:r>
         <w:rPr>
           <w:sz w:val="24"/>
@@ -16839,7 +16789,6 @@
           <w:lang w:val="en-US" w:eastAsia="sv-SE"/>
         </w:rPr>
       </w:pPr>
-      <w:proofErr w:type="gramStart"/>
       <w:r>
         <w:rPr>
           <w:rFonts w:cstheme="minorHAnsi"/>
@@ -16861,7 +16810,6 @@
         </w:rPr>
         <w:t xml:space="preserve"> on</w:t>
       </w:r>
-      <w:proofErr w:type="gramEnd"/>
       <w:r>
         <w:rPr>
           <w:rFonts w:cstheme="minorHAnsi"/>
@@ -18298,7 +18246,31 @@
           <w:szCs w:val="24"/>
           <w:lang w:val="en-US"/>
         </w:rPr>
-        <w:t xml:space="preserve">test TC1 tests the systems for the ability to </w:t>
+        <w:t>test TC</w:t>
+      </w:r>
+      <w:r>
+        <w:rPr>
+          <w:sz w:val="24"/>
+          <w:szCs w:val="24"/>
+          <w:lang w:val="en-US"/>
+        </w:rPr>
+        <w:t>2</w:t>
+      </w:r>
+      <w:r>
+        <w:rPr>
+          <w:sz w:val="24"/>
+          <w:szCs w:val="24"/>
+          <w:lang w:val="en-US"/>
+        </w:rPr>
+        <w:t>.1</w:t>
+      </w:r>
+      <w:r>
+        <w:rPr>
+          <w:sz w:val="24"/>
+          <w:szCs w:val="24"/>
+          <w:lang w:val="en-US"/>
+        </w:rPr>
+        <w:t xml:space="preserve"> tests the systems for the ability to </w:t>
       </w:r>
       <w:r>
         <w:rPr>
@@ -18314,23 +18286,23 @@
           <w:szCs w:val="24"/>
           <w:lang w:val="en-US"/>
         </w:rPr>
-        <w:t xml:space="preserve"> and save </w:t>
-      </w:r>
-      <w:r>
-        <w:rPr>
-          <w:sz w:val="24"/>
-          <w:szCs w:val="24"/>
-          <w:lang w:val="en-US"/>
-        </w:rPr>
-        <w:t>that</w:t>
-      </w:r>
-      <w:r>
-        <w:rPr>
-          <w:sz w:val="24"/>
-          <w:szCs w:val="24"/>
-          <w:lang w:val="en-US"/>
-        </w:rPr>
-        <w:t xml:space="preserve"> username. It’s chosen because of the high score-implementation</w:t>
+        <w:t xml:space="preserve">. </w:t>
+      </w:r>
+      <w:r>
+        <w:rPr>
+          <w:sz w:val="24"/>
+          <w:szCs w:val="24"/>
+          <w:lang w:val="en-US"/>
+        </w:rPr>
+        <w:t>It’s chosen because of the high score-implementation</w:t>
+      </w:r>
+      <w:r>
+        <w:rPr>
+          <w:sz w:val="24"/>
+          <w:szCs w:val="24"/>
+          <w:lang w:val="en-US"/>
+        </w:rPr>
+        <w:t>, so that a name can be added to the highscore</w:t>
       </w:r>
       <w:r>
         <w:rPr>
@@ -18339,6 +18311,28 @@
           <w:lang w:val="en-US"/>
         </w:rPr>
         <w:t>. It will be tested as a manual static test.</w:t>
+      </w:r>
+    </w:p>
+    <w:p>
+      <w:pPr>
+        <w:pStyle w:val="Liststycke"/>
+        <w:numPr>
+          <w:ilvl w:val="0"/>
+          <w:numId w:val="23"/>
+        </w:numPr>
+        <w:rPr>
+          <w:sz w:val="24"/>
+          <w:szCs w:val="24"/>
+          <w:lang w:val="en-US"/>
+        </w:rPr>
+      </w:pPr>
+      <w:r>
+        <w:rPr>
+          <w:sz w:val="24"/>
+          <w:szCs w:val="24"/>
+          <w:lang w:val="en-US"/>
+        </w:rPr>
+        <w:t>Test case TC2.2 tests the error handler if a user does not provide a username and wants</w:t>
       </w:r>
     </w:p>
     <w:p>
@@ -19414,31 +19408,31 @@
           <w:szCs w:val="24"/>
           <w:lang w:val="en-US"/>
         </w:rPr>
-        <w:t xml:space="preserve">Scenario: </w:t>
-      </w:r>
-      <w:r>
-        <w:rPr>
-          <w:sz w:val="24"/>
-          <w:szCs w:val="24"/>
-          <w:lang w:val="en-US"/>
-        </w:rPr>
-        <w:t>The user will enter the name “Johan”</w:t>
-      </w:r>
-      <w:r>
-        <w:rPr>
-          <w:sz w:val="24"/>
-          <w:szCs w:val="24"/>
-          <w:lang w:val="en-US"/>
-        </w:rPr>
-        <w:t>.</w:t>
-      </w:r>
-      <w:r>
-        <w:rPr>
-          <w:sz w:val="24"/>
-          <w:szCs w:val="24"/>
-          <w:lang w:val="en-US"/>
-        </w:rPr>
-        <w:t xml:space="preserve"> The system will prompt the entered username.</w:t>
+        <w:t>Scenario</w:t>
+      </w:r>
+      <w:r>
+        <w:rPr>
+          <w:sz w:val="24"/>
+          <w:szCs w:val="24"/>
+          <w:lang w:val="en-US"/>
+        </w:rPr>
+        <w:t xml:space="preserve">: </w:t>
+      </w:r>
+      <w:r>
+        <w:rPr>
+          <w:sz w:val="24"/>
+          <w:szCs w:val="24"/>
+          <w:lang w:val="en-US"/>
+        </w:rPr>
+        <w:t>The system will prompt the entered username.</w:t>
+      </w:r>
+      <w:r>
+        <w:rPr>
+          <w:sz w:val="24"/>
+          <w:szCs w:val="24"/>
+          <w:lang w:val="en-US"/>
+        </w:rPr>
+        <w:t xml:space="preserve"> The user will enter the name “Johan”.</w:t>
       </w:r>
       <w:r>
         <w:rPr>
@@ -19547,7 +19541,23 @@
           <w:szCs w:val="24"/>
           <w:lang w:val="en-US"/>
         </w:rPr>
-        <w:t>The main scenario of UC2 is tested if the username is stored.</w:t>
+        <w:t>The main scenario of UC2 is tested if the</w:t>
+      </w:r>
+      <w:r>
+        <w:rPr>
+          <w:sz w:val="24"/>
+          <w:szCs w:val="24"/>
+          <w:lang w:val="en-US"/>
+        </w:rPr>
+        <w:t xml:space="preserve"> user can enter a</w:t>
+      </w:r>
+      <w:r>
+        <w:rPr>
+          <w:sz w:val="24"/>
+          <w:szCs w:val="24"/>
+          <w:lang w:val="en-US"/>
+        </w:rPr>
+        <w:t xml:space="preserve"> username.</w:t>
       </w:r>
       <w:r>
         <w:rPr>
@@ -19645,7 +19655,7 @@
         <w:pStyle w:val="Liststycke"/>
         <w:numPr>
           <w:ilvl w:val="0"/>
-          <w:numId w:val="18"/>
+          <w:numId w:val="48"/>
         </w:numPr>
         <w:rPr>
           <w:sz w:val="24"/>
@@ -19667,7 +19677,55 @@
           <w:szCs w:val="24"/>
           <w:lang w:val="en-US"/>
         </w:rPr>
-        <w:t>System prompts the user to insert a username.</w:t>
+        <w:t>System prompts the user</w:t>
+      </w:r>
+      <w:r>
+        <w:rPr>
+          <w:sz w:val="24"/>
+          <w:szCs w:val="24"/>
+          <w:lang w:val="en-US"/>
+        </w:rPr>
+        <w:t>,</w:t>
+      </w:r>
+      <w:r>
+        <w:rPr>
+          <w:sz w:val="24"/>
+          <w:szCs w:val="24"/>
+          <w:lang w:val="en-US"/>
+        </w:rPr>
+        <w:t xml:space="preserve"> </w:t>
+      </w:r>
+      <w:r>
+        <w:rPr>
+          <w:sz w:val="24"/>
+          <w:szCs w:val="24"/>
+          <w:lang w:val="en-US"/>
+        </w:rPr>
+        <w:t>“</w:t>
+      </w:r>
+      <w:r>
+        <w:rPr>
+          <w:sz w:val="24"/>
+          <w:szCs w:val="24"/>
+          <w:lang w:val="en-US"/>
+        </w:rPr>
+        <w:t>Enter your name</w:t>
+      </w:r>
+      <w:r>
+        <w:rPr>
+          <w:sz w:val="24"/>
+          <w:szCs w:val="24"/>
+          <w:lang w:val="en-US"/>
+        </w:rPr>
+        <w:t>”</w:t>
+      </w:r>
+      <w:r>
+        <w:rPr>
+          <w:sz w:val="24"/>
+          <w:szCs w:val="24"/>
+          <w:lang w:val="en-US"/>
+        </w:rPr>
+        <w:t>.</w:t>
       </w:r>
     </w:p>
     <w:p>
@@ -19675,7 +19733,7 @@
         <w:pStyle w:val="Liststycke"/>
         <w:numPr>
           <w:ilvl w:val="0"/>
-          <w:numId w:val="18"/>
+          <w:numId w:val="48"/>
         </w:numPr>
         <w:rPr>
           <w:sz w:val="24"/>
@@ -19737,7 +19795,7 @@
         <w:pStyle w:val="Liststycke"/>
         <w:numPr>
           <w:ilvl w:val="0"/>
-          <w:numId w:val="18"/>
+          <w:numId w:val="48"/>
         </w:numPr>
         <w:rPr>
           <w:sz w:val="24"/>
@@ -19759,23 +19817,111 @@
           <w:szCs w:val="24"/>
           <w:lang w:val="en-US"/>
         </w:rPr>
-        <w:t xml:space="preserve"> displays “Welcome Johan”</w:t>
-      </w:r>
-      <w:r>
-        <w:rPr>
-          <w:sz w:val="24"/>
-          <w:szCs w:val="24"/>
-          <w:lang w:val="en-US"/>
-        </w:rPr>
-        <w:t xml:space="preserve"> and</w:t>
-      </w:r>
-      <w:r>
-        <w:rPr>
-          <w:sz w:val="24"/>
-          <w:szCs w:val="24"/>
-          <w:lang w:val="en-US"/>
-        </w:rPr>
-        <w:t xml:space="preserve"> prompts the user to enter a letter.</w:t>
+        <w:t xml:space="preserve"> displays</w:t>
+      </w:r>
+      <w:r>
+        <w:rPr>
+          <w:sz w:val="24"/>
+          <w:szCs w:val="24"/>
+          <w:lang w:val="en-US"/>
+        </w:rPr>
+        <w:t>:</w:t>
+      </w:r>
+    </w:p>
+    <w:p>
+      <w:pPr>
+        <w:pStyle w:val="Liststycke"/>
+        <w:rPr>
+          <w:sz w:val="24"/>
+          <w:szCs w:val="24"/>
+          <w:lang w:val="en-US"/>
+        </w:rPr>
+      </w:pPr>
+      <w:r>
+        <w:rPr>
+          <w:sz w:val="24"/>
+          <w:szCs w:val="24"/>
+          <w:lang w:val="en-US"/>
+        </w:rPr>
+        <w:t>“Welcome Johan”</w:t>
+      </w:r>
+    </w:p>
+    <w:p>
+      <w:pPr>
+        <w:pStyle w:val="Liststycke"/>
+        <w:rPr>
+          <w:sz w:val="24"/>
+          <w:szCs w:val="24"/>
+          <w:lang w:val="en-US"/>
+        </w:rPr>
+      </w:pPr>
+      <w:r>
+        <w:rPr>
+          <w:sz w:val="24"/>
+          <w:szCs w:val="24"/>
+          <w:lang w:val="en-US"/>
+        </w:rPr>
+        <w:t>“The word is a northern country Europe country”.</w:t>
+      </w:r>
+    </w:p>
+    <w:p>
+      <w:pPr>
+        <w:pStyle w:val="Liststycke"/>
+        <w:rPr>
+          <w:sz w:val="24"/>
+          <w:szCs w:val="24"/>
+          <w:lang w:val="en-US"/>
+        </w:rPr>
+      </w:pPr>
+      <w:r>
+        <w:rPr>
+          <w:sz w:val="24"/>
+          <w:szCs w:val="24"/>
+          <w:lang w:val="en-US"/>
+        </w:rPr>
+        <w:t>“_ _ _ _” (</w:t>
+      </w:r>
+      <w:r>
+        <w:rPr>
+          <w:sz w:val="24"/>
+          <w:szCs w:val="24"/>
+          <w:lang w:val="en-US"/>
+        </w:rPr>
+        <w:t xml:space="preserve">one </w:t>
+      </w:r>
+      <w:r>
+        <w:rPr>
+          <w:sz w:val="24"/>
+          <w:szCs w:val="24"/>
+          <w:lang w:val="en-US"/>
+        </w:rPr>
+        <w:t>“_” for each letter in the word).</w:t>
+      </w:r>
+    </w:p>
+    <w:p>
+      <w:pPr>
+        <w:pStyle w:val="Liststycke"/>
+        <w:rPr>
+          <w:sz w:val="24"/>
+          <w:szCs w:val="24"/>
+          <w:lang w:val="en-US"/>
+        </w:rPr>
+      </w:pPr>
+      <w:r>
+        <w:rPr>
+          <w:sz w:val="24"/>
+          <w:szCs w:val="24"/>
+          <w:lang w:val="en-US"/>
+        </w:rPr>
+        <w:t>The system prompts: “Guess a letter. To quit, write “quit” and press enter”</w:t>
+      </w:r>
+      <w:r>
+        <w:rPr>
+          <w:sz w:val="24"/>
+          <w:szCs w:val="24"/>
+          <w:lang w:val="en-US"/>
+        </w:rPr>
+        <w:t>.</w:t>
       </w:r>
     </w:p>
     <w:p>
@@ -19818,23 +19964,31 @@
           <w:szCs w:val="24"/>
           <w:lang w:val="en-US"/>
         </w:rPr>
-        <w:t xml:space="preserve">The username is </w:t>
-      </w:r>
-      <w:r>
-        <w:rPr>
-          <w:sz w:val="24"/>
-          <w:szCs w:val="24"/>
-          <w:lang w:val="en-US"/>
-        </w:rPr>
-        <w:t>saved,</w:t>
-      </w:r>
-      <w:r>
-        <w:rPr>
-          <w:sz w:val="24"/>
-          <w:szCs w:val="24"/>
-          <w:lang w:val="en-US"/>
-        </w:rPr>
-        <w:t xml:space="preserve"> and the user is prompted to enter a letter.</w:t>
+        <w:t>T</w:t>
+      </w:r>
+      <w:r>
+        <w:rPr>
+          <w:sz w:val="24"/>
+          <w:szCs w:val="24"/>
+          <w:lang w:val="en-US"/>
+        </w:rPr>
+        <w:t>he user is prompted to enter a letter</w:t>
+      </w:r>
+      <w:r>
+        <w:rPr>
+          <w:sz w:val="24"/>
+          <w:szCs w:val="24"/>
+          <w:lang w:val="en-US"/>
+        </w:rPr>
+        <w:t xml:space="preserve"> or to write “quit” to quit the game</w:t>
+      </w:r>
+      <w:r>
+        <w:rPr>
+          <w:sz w:val="24"/>
+          <w:szCs w:val="24"/>
+          <w:lang w:val="en-US"/>
+        </w:rPr>
+        <w:t>.</w:t>
       </w:r>
     </w:p>
     <w:p>
@@ -19938,6 +20092,14 @@
           <w:szCs w:val="24"/>
           <w:lang w:val="en-US"/>
         </w:rPr>
+        <w:t xml:space="preserve">The System prompts the User to “Enter your name”. </w:t>
+      </w:r>
+      <w:r>
+        <w:rPr>
+          <w:sz w:val="24"/>
+          <w:szCs w:val="24"/>
+          <w:lang w:val="en-US"/>
+        </w:rPr>
         <w:t>The user shall</w:t>
       </w:r>
       <w:r>
@@ -19946,31 +20108,15 @@
           <w:szCs w:val="24"/>
           <w:lang w:val="en-US"/>
         </w:rPr>
-        <w:t xml:space="preserve"> not</w:t>
-      </w:r>
-      <w:r>
-        <w:rPr>
-          <w:sz w:val="24"/>
-          <w:szCs w:val="24"/>
-          <w:lang w:val="en-US"/>
-        </w:rPr>
-        <w:t xml:space="preserve"> enter</w:t>
-      </w:r>
-      <w:r>
-        <w:rPr>
-          <w:sz w:val="24"/>
-          <w:szCs w:val="24"/>
-          <w:lang w:val="en-US"/>
-        </w:rPr>
-        <w:t xml:space="preserve"> a</w:t>
-      </w:r>
-      <w:r>
-        <w:rPr>
-          <w:sz w:val="24"/>
-          <w:szCs w:val="24"/>
-          <w:lang w:val="en-US"/>
-        </w:rPr>
-        <w:t xml:space="preserve"> name as the username</w:t>
+        <w:t xml:space="preserve"> </w:t>
+      </w:r>
+      <w:r>
+        <w:rPr>
+          <w:sz w:val="24"/>
+          <w:szCs w:val="24"/>
+          <w:lang w:val="en-US"/>
+        </w:rPr>
+        <w:t>press enter</w:t>
       </w:r>
       <w:r>
         <w:rPr>
@@ -20028,8 +20174,6 @@
         </w:rPr>
         <w:t>)</w:t>
       </w:r>
-      <w:bookmarkStart w:id="29" w:name="_GoBack"/>
-      <w:bookmarkEnd w:id="29"/>
     </w:p>
     <w:p>
       <w:pPr>
@@ -20187,7 +20331,7 @@
         <w:pStyle w:val="Liststycke"/>
         <w:numPr>
           <w:ilvl w:val="0"/>
-          <w:numId w:val="18"/>
+          <w:numId w:val="49"/>
         </w:numPr>
         <w:rPr>
           <w:sz w:val="24"/>
@@ -20209,7 +20353,23 @@
           <w:szCs w:val="24"/>
           <w:lang w:val="en-US"/>
         </w:rPr>
-        <w:t>System prompts the user to insert a username.</w:t>
+        <w:t xml:space="preserve">System prompts the user </w:t>
+      </w:r>
+      <w:r>
+        <w:rPr>
+          <w:sz w:val="24"/>
+          <w:szCs w:val="24"/>
+          <w:lang w:val="en-US"/>
+        </w:rPr>
+        <w:t>“Enter tour name”</w:t>
+      </w:r>
+      <w:r>
+        <w:rPr>
+          <w:sz w:val="24"/>
+          <w:szCs w:val="24"/>
+          <w:lang w:val="en-US"/>
+        </w:rPr>
+        <w:t>.</w:t>
       </w:r>
     </w:p>
     <w:p>
@@ -20217,7 +20377,7 @@
         <w:pStyle w:val="Liststycke"/>
         <w:numPr>
           <w:ilvl w:val="0"/>
-          <w:numId w:val="18"/>
+          <w:numId w:val="49"/>
         </w:numPr>
         <w:rPr>
           <w:sz w:val="24"/>
@@ -20231,79 +20391,31 @@
           <w:szCs w:val="24"/>
           <w:lang w:val="en-US"/>
         </w:rPr>
-        <w:t xml:space="preserve">The user </w:t>
-      </w:r>
-      <w:r>
-        <w:rPr>
-          <w:sz w:val="24"/>
-          <w:szCs w:val="24"/>
-          <w:lang w:val="en-US"/>
-        </w:rPr>
-        <w:t>press</w:t>
-      </w:r>
-      <w:r>
-        <w:rPr>
-          <w:sz w:val="24"/>
-          <w:szCs w:val="24"/>
-          <w:lang w:val="en-US"/>
-        </w:rPr>
-        <w:t>es</w:t>
-      </w:r>
-      <w:r>
-        <w:rPr>
-          <w:sz w:val="24"/>
-          <w:szCs w:val="24"/>
-          <w:lang w:val="en-US"/>
-        </w:rPr>
-        <w:t xml:space="preserve"> </w:t>
-      </w:r>
-      <w:r>
-        <w:rPr>
-          <w:sz w:val="24"/>
-          <w:szCs w:val="24"/>
-          <w:lang w:val="en-US"/>
-        </w:rPr>
-        <w:t>enter</w:t>
-      </w:r>
-      <w:r>
-        <w:rPr>
-          <w:sz w:val="24"/>
-          <w:szCs w:val="24"/>
-          <w:lang w:val="en-US"/>
-        </w:rPr>
-        <w:t xml:space="preserve"> to confirm</w:t>
-      </w:r>
-      <w:r>
-        <w:rPr>
-          <w:sz w:val="24"/>
-          <w:szCs w:val="24"/>
-          <w:lang w:val="en-US"/>
-        </w:rPr>
-        <w:t xml:space="preserve"> the</w:t>
-      </w:r>
-      <w:r>
-        <w:rPr>
-          <w:sz w:val="24"/>
-          <w:szCs w:val="24"/>
-          <w:lang w:val="en-US"/>
-        </w:rPr>
-        <w:t xml:space="preserve"> </w:t>
-      </w:r>
-      <w:r>
-        <w:rPr>
-          <w:sz w:val="24"/>
-          <w:szCs w:val="24"/>
-          <w:lang w:val="en-US"/>
-        </w:rPr>
-        <w:t>user</w:t>
-      </w:r>
-      <w:r>
-        <w:rPr>
-          <w:sz w:val="24"/>
-          <w:szCs w:val="24"/>
-          <w:lang w:val="en-US"/>
-        </w:rPr>
-        <w:t>name</w:t>
+        <w:t xml:space="preserve">The </w:t>
+      </w:r>
+      <w:r>
+        <w:rPr>
+          <w:sz w:val="24"/>
+          <w:szCs w:val="24"/>
+          <w:lang w:val="en-US"/>
+        </w:rPr>
+        <w:t>U</w:t>
+      </w:r>
+      <w:r>
+        <w:rPr>
+          <w:sz w:val="24"/>
+          <w:szCs w:val="24"/>
+          <w:lang w:val="en-US"/>
+        </w:rPr>
+        <w:t xml:space="preserve">ser </w:t>
+      </w:r>
+      <w:r>
+        <w:rPr>
+          <w:sz w:val="24"/>
+          <w:szCs w:val="24"/>
+          <w:lang w:val="en-US"/>
+        </w:rPr>
+        <w:t>leaves the input field empty and presses enter</w:t>
       </w:r>
       <w:r>
         <w:rPr>
@@ -20378,8 +20490,10 @@
           <w:szCs w:val="24"/>
           <w:lang w:val="en-US"/>
         </w:rPr>
-        <w:t>.</w:t>
-      </w:r>
+        <w:t xml:space="preserve"> and returns to step 1.</w:t>
+      </w:r>
+      <w:bookmarkStart w:id="29" w:name="_GoBack"/>
+      <w:bookmarkEnd w:id="29"/>
     </w:p>
     <w:p>
       <w:pPr>
@@ -21830,7 +21944,6 @@
         <w:dataBinding w:prefixMappings="xmlns:ns0='http://purl.org/dc/elements/1.1/' xmlns:ns1='http://schemas.openxmlformats.org/package/2006/metadata/core-properties' " w:xpath="/ns1:coreProperties[1]/ns0:creator[1]" w:storeItemID="{6C3C8BC8-F283-45AE-878A-BAB7291924A1}"/>
         <w:text/>
       </w:sdtPr>
-      <w:sdtEndPr/>
       <w:sdtContent>
         <w:r>
           <w:rPr>
@@ -21881,7 +21994,6 @@
         <w:dataBinding w:prefixMappings="xmlns:ns0='http://purl.org/dc/elements/1.1/' xmlns:ns1='http://schemas.openxmlformats.org/package/2006/metadata/core-properties' " w:xpath="/ns1:coreProperties[1]/ns1:keywords[1]" w:storeItemID="{6C3C8BC8-F283-45AE-878A-BAB7291924A1}"/>
         <w:text/>
       </w:sdtPr>
-      <w:sdtEndPr/>
       <w:sdtContent>
         <w:r>
           <w:rPr>
@@ -21943,7 +22055,6 @@
           <w:docPartUnique/>
         </w:docPartObj>
       </w:sdtPr>
-      <w:sdtEndPr/>
       <w:sdtContent>
         <w:r>
           <w:rPr>
@@ -22155,7 +22266,6 @@
         <w:dataBinding w:prefixMappings="xmlns:ns0='http://purl.org/dc/elements/1.1/' xmlns:ns1='http://schemas.openxmlformats.org/package/2006/metadata/core-properties' " w:xpath="/ns1:coreProperties[1]/ns1:contentStatus[1]" w:storeItemID="{6C3C8BC8-F283-45AE-878A-BAB7291924A1}"/>
         <w:text/>
       </w:sdtPr>
-      <w:sdtEndPr/>
       <w:sdtContent>
         <w:r>
           <w:t>7</w:t>
@@ -22175,6 +22285,119 @@
 <file path=word/numbering.xml><?xml version="1.0" encoding="utf-8"?>
 <w:numbering xmlns:wpc="http://schemas.microsoft.com/office/word/2010/wordprocessingCanvas" xmlns:cx="http://schemas.microsoft.com/office/drawing/2014/chartex" xmlns:cx1="http://schemas.microsoft.com/office/drawing/2015/9/8/chartex" xmlns:cx2="http://schemas.microsoft.com/office/drawing/2015/10/21/chartex" xmlns:cx3="http://schemas.microsoft.com/office/drawing/2016/5/9/chartex" xmlns:cx4="http://schemas.microsoft.com/office/drawing/2016/5/10/chartex" xmlns:cx5="http://schemas.microsoft.com/office/drawing/2016/5/11/chartex" xmlns:cx6="http://schemas.microsoft.com/office/drawing/2016/5/12/chartex" xmlns:cx7="http://schemas.microsoft.com/office/drawing/2016/5/13/chartex" xmlns:cx8="http://schemas.microsoft.com/office/drawing/2016/5/14/chartex" xmlns:mc="http://schemas.openxmlformats.org/markup-compatibility/2006" xmlns:aink="http://schemas.microsoft.com/office/drawing/2016/ink" xmlns:am3d="http://schemas.microsoft.com/office/drawing/2017/model3d" xmlns:o="urn:schemas-microsoft-com:office:office" xmlns:r="http://schemas.openxmlformats.org/officeDocument/2006/relationships" xmlns:m="http://schemas.openxmlformats.org/officeDocument/2006/math" xmlns:v="urn:schemas-microsoft-com:vml" xmlns:wp14="http://schemas.microsoft.com/office/word/2010/wordprocessingDrawing" xmlns:wp="http://schemas.openxmlformats.org/drawingml/2006/wordprocessingDrawing" xmlns:w10="urn:schemas-microsoft-com:office:word" xmlns:w="http://schemas.openxmlformats.org/wordprocessingml/2006/main" xmlns:w14="http://schemas.microsoft.com/office/word/2010/wordml" xmlns:w15="http://schemas.microsoft.com/office/word/2012/wordml" xmlns:w16cid="http://schemas.microsoft.com/office/word/2016/wordml/cid" xmlns:w16se="http://schemas.microsoft.com/office/word/2015/wordml/symex" xmlns:wpg="http://schemas.microsoft.com/office/word/2010/wordprocessingGroup" xmlns:wpi="http://schemas.microsoft.com/office/word/2010/wordprocessingInk" xmlns:wne="http://schemas.microsoft.com/office/word/2006/wordml" xmlns:wps="http://schemas.microsoft.com/office/word/2010/wordprocessingShape" mc:Ignorable="w14 w15 w16se w16cid wp14">
   <w:abstractNum w:abstractNumId="0" w15:restartNumberingAfterBreak="0">
+    <w:nsid w:val="011F1E23"/>
+    <w:multiLevelType w:val="hybridMultilevel"/>
+    <w:tmpl w:val="A6B0345C"/>
+    <w:lvl w:ilvl="0" w:tplc="041D000F">
+      <w:start w:val="1"/>
+      <w:numFmt w:val="decimal"/>
+      <w:lvlText w:val="%1."/>
+      <w:lvlJc w:val="left"/>
+      <w:pPr>
+        <w:ind w:left="720" w:hanging="360"/>
+      </w:pPr>
+      <w:rPr>
+        <w:rFonts w:hint="default"/>
+      </w:rPr>
+    </w:lvl>
+    <w:lvl w:ilvl="1" w:tplc="041D0003" w:tentative="1">
+      <w:start w:val="1"/>
+      <w:numFmt w:val="bullet"/>
+      <w:lvlText w:val="o"/>
+      <w:lvlJc w:val="left"/>
+      <w:pPr>
+        <w:ind w:left="1440" w:hanging="360"/>
+      </w:pPr>
+      <w:rPr>
+        <w:rFonts w:ascii="Courier New" w:hAnsi="Courier New" w:cs="Courier New" w:hint="default"/>
+      </w:rPr>
+    </w:lvl>
+    <w:lvl w:ilvl="2" w:tplc="041D0005" w:tentative="1">
+      <w:start w:val="1"/>
+      <w:numFmt w:val="bullet"/>
+      <w:lvlText w:val=""/>
+      <w:lvlJc w:val="left"/>
+      <w:pPr>
+        <w:ind w:left="2160" w:hanging="360"/>
+      </w:pPr>
+      <w:rPr>
+        <w:rFonts w:ascii="Wingdings" w:hAnsi="Wingdings" w:hint="default"/>
+      </w:rPr>
+    </w:lvl>
+    <w:lvl w:ilvl="3" w:tplc="041D0001" w:tentative="1">
+      <w:start w:val="1"/>
+      <w:numFmt w:val="bullet"/>
+      <w:lvlText w:val=""/>
+      <w:lvlJc w:val="left"/>
+      <w:pPr>
+        <w:ind w:left="2880" w:hanging="360"/>
+      </w:pPr>
+      <w:rPr>
+        <w:rFonts w:ascii="Symbol" w:hAnsi="Symbol" w:hint="default"/>
+      </w:rPr>
+    </w:lvl>
+    <w:lvl w:ilvl="4" w:tplc="041D0003" w:tentative="1">
+      <w:start w:val="1"/>
+      <w:numFmt w:val="bullet"/>
+      <w:lvlText w:val="o"/>
+      <w:lvlJc w:val="left"/>
+      <w:pPr>
+        <w:ind w:left="3600" w:hanging="360"/>
+      </w:pPr>
+      <w:rPr>
+        <w:rFonts w:ascii="Courier New" w:hAnsi="Courier New" w:cs="Courier New" w:hint="default"/>
+      </w:rPr>
+    </w:lvl>
+    <w:lvl w:ilvl="5" w:tplc="041D0005" w:tentative="1">
+      <w:start w:val="1"/>
+      <w:numFmt w:val="bullet"/>
+      <w:lvlText w:val=""/>
+      <w:lvlJc w:val="left"/>
+      <w:pPr>
+        <w:ind w:left="4320" w:hanging="360"/>
+      </w:pPr>
+      <w:rPr>
+        <w:rFonts w:ascii="Wingdings" w:hAnsi="Wingdings" w:hint="default"/>
+      </w:rPr>
+    </w:lvl>
+    <w:lvl w:ilvl="6" w:tplc="041D0001" w:tentative="1">
+      <w:start w:val="1"/>
+      <w:numFmt w:val="bullet"/>
+      <w:lvlText w:val=""/>
+      <w:lvlJc w:val="left"/>
+      <w:pPr>
+        <w:ind w:left="5040" w:hanging="360"/>
+      </w:pPr>
+      <w:rPr>
+        <w:rFonts w:ascii="Symbol" w:hAnsi="Symbol" w:hint="default"/>
+      </w:rPr>
+    </w:lvl>
+    <w:lvl w:ilvl="7" w:tplc="041D0003" w:tentative="1">
+      <w:start w:val="1"/>
+      <w:numFmt w:val="bullet"/>
+      <w:lvlText w:val="o"/>
+      <w:lvlJc w:val="left"/>
+      <w:pPr>
+        <w:ind w:left="5760" w:hanging="360"/>
+      </w:pPr>
+      <w:rPr>
+        <w:rFonts w:ascii="Courier New" w:hAnsi="Courier New" w:cs="Courier New" w:hint="default"/>
+      </w:rPr>
+    </w:lvl>
+    <w:lvl w:ilvl="8" w:tplc="041D0005" w:tentative="1">
+      <w:start w:val="1"/>
+      <w:numFmt w:val="bullet"/>
+      <w:lvlText w:val=""/>
+      <w:lvlJc w:val="left"/>
+      <w:pPr>
+        <w:ind w:left="6480" w:hanging="360"/>
+      </w:pPr>
+      <w:rPr>
+        <w:rFonts w:ascii="Wingdings" w:hAnsi="Wingdings" w:hint="default"/>
+      </w:rPr>
+    </w:lvl>
+  </w:abstractNum>
+  <w:abstractNum w:abstractNumId="1" w15:restartNumberingAfterBreak="0">
     <w:nsid w:val="085D1198"/>
     <w:multiLevelType w:val="hybridMultilevel"/>
     <w:tmpl w:val="A2122906"/>
@@ -22265,7 +22488,7 @@
       </w:pPr>
     </w:lvl>
   </w:abstractNum>
-  <w:abstractNum w:abstractNumId="1" w15:restartNumberingAfterBreak="0">
+  <w:abstractNum w:abstractNumId="2" w15:restartNumberingAfterBreak="0">
     <w:nsid w:val="089F5EDE"/>
     <w:multiLevelType w:val="hybridMultilevel"/>
     <w:tmpl w:val="CE34320A"/>
@@ -22356,7 +22579,7 @@
       </w:pPr>
     </w:lvl>
   </w:abstractNum>
-  <w:abstractNum w:abstractNumId="2" w15:restartNumberingAfterBreak="0">
+  <w:abstractNum w:abstractNumId="3" w15:restartNumberingAfterBreak="0">
     <w:nsid w:val="09C04309"/>
     <w:multiLevelType w:val="multilevel"/>
     <w:tmpl w:val="DFF2DC20"/>
@@ -22505,7 +22728,7 @@
       </w:rPr>
     </w:lvl>
   </w:abstractNum>
-  <w:abstractNum w:abstractNumId="3" w15:restartNumberingAfterBreak="0">
+  <w:abstractNum w:abstractNumId="4" w15:restartNumberingAfterBreak="0">
     <w:nsid w:val="09FA65A4"/>
     <w:multiLevelType w:val="hybridMultilevel"/>
     <w:tmpl w:val="EE802EC2"/>
@@ -22618,7 +22841,7 @@
       </w:rPr>
     </w:lvl>
   </w:abstractNum>
-  <w:abstractNum w:abstractNumId="4" w15:restartNumberingAfterBreak="0">
+  <w:abstractNum w:abstractNumId="5" w15:restartNumberingAfterBreak="0">
     <w:nsid w:val="0F62571D"/>
     <w:multiLevelType w:val="hybridMultilevel"/>
     <w:tmpl w:val="4AAC1376"/>
@@ -22731,7 +22954,7 @@
       </w:rPr>
     </w:lvl>
   </w:abstractNum>
-  <w:abstractNum w:abstractNumId="5" w15:restartNumberingAfterBreak="0">
+  <w:abstractNum w:abstractNumId="6" w15:restartNumberingAfterBreak="0">
     <w:nsid w:val="15D964BB"/>
     <w:multiLevelType w:val="hybridMultilevel"/>
     <w:tmpl w:val="DCA89F7A"/>
@@ -22822,7 +23045,7 @@
       </w:pPr>
     </w:lvl>
   </w:abstractNum>
-  <w:abstractNum w:abstractNumId="6" w15:restartNumberingAfterBreak="0">
+  <w:abstractNum w:abstractNumId="7" w15:restartNumberingAfterBreak="0">
     <w:nsid w:val="1CEE1F63"/>
     <w:multiLevelType w:val="multilevel"/>
     <w:tmpl w:val="D8A2599A"/>
@@ -22947,7 +23170,7 @@
       </w:rPr>
     </w:lvl>
   </w:abstractNum>
-  <w:abstractNum w:abstractNumId="7" w15:restartNumberingAfterBreak="0">
+  <w:abstractNum w:abstractNumId="8" w15:restartNumberingAfterBreak="0">
     <w:nsid w:val="1DD64840"/>
     <w:multiLevelType w:val="hybridMultilevel"/>
     <w:tmpl w:val="F670ADA4"/>
@@ -23060,7 +23283,7 @@
       </w:rPr>
     </w:lvl>
   </w:abstractNum>
-  <w:abstractNum w:abstractNumId="8" w15:restartNumberingAfterBreak="0">
+  <w:abstractNum w:abstractNumId="9" w15:restartNumberingAfterBreak="0">
     <w:nsid w:val="230121C3"/>
     <w:multiLevelType w:val="multilevel"/>
     <w:tmpl w:val="E5F81AC8"/>
@@ -23209,7 +23432,7 @@
       </w:rPr>
     </w:lvl>
   </w:abstractNum>
-  <w:abstractNum w:abstractNumId="9" w15:restartNumberingAfterBreak="0">
+  <w:abstractNum w:abstractNumId="10" w15:restartNumberingAfterBreak="0">
     <w:nsid w:val="23290FDD"/>
     <w:multiLevelType w:val="hybridMultilevel"/>
     <w:tmpl w:val="4E36E3AC"/>
@@ -23301,7 +23524,7 @@
       </w:pPr>
     </w:lvl>
   </w:abstractNum>
-  <w:abstractNum w:abstractNumId="10" w15:restartNumberingAfterBreak="0">
+  <w:abstractNum w:abstractNumId="11" w15:restartNumberingAfterBreak="0">
     <w:nsid w:val="253F1542"/>
     <w:multiLevelType w:val="multilevel"/>
     <w:tmpl w:val="6A4AFE3A"/>
@@ -23450,7 +23673,7 @@
       </w:rPr>
     </w:lvl>
   </w:abstractNum>
-  <w:abstractNum w:abstractNumId="11" w15:restartNumberingAfterBreak="0">
+  <w:abstractNum w:abstractNumId="12" w15:restartNumberingAfterBreak="0">
     <w:nsid w:val="26FA0FDB"/>
     <w:multiLevelType w:val="multilevel"/>
     <w:tmpl w:val="E1AE6CD0"/>
@@ -23599,7 +23822,7 @@
       </w:rPr>
     </w:lvl>
   </w:abstractNum>
-  <w:abstractNum w:abstractNumId="12" w15:restartNumberingAfterBreak="0">
+  <w:abstractNum w:abstractNumId="13" w15:restartNumberingAfterBreak="0">
     <w:nsid w:val="2A280BEB"/>
     <w:multiLevelType w:val="hybridMultilevel"/>
     <w:tmpl w:val="E67E2C20"/>
@@ -23712,7 +23935,7 @@
       </w:rPr>
     </w:lvl>
   </w:abstractNum>
-  <w:abstractNum w:abstractNumId="13" w15:restartNumberingAfterBreak="0">
+  <w:abstractNum w:abstractNumId="14" w15:restartNumberingAfterBreak="0">
     <w:nsid w:val="2C575313"/>
     <w:multiLevelType w:val="hybridMultilevel"/>
     <w:tmpl w:val="A1C8F996"/>
@@ -23824,7 +24047,7 @@
       </w:rPr>
     </w:lvl>
   </w:abstractNum>
-  <w:abstractNum w:abstractNumId="14" w15:restartNumberingAfterBreak="0">
+  <w:abstractNum w:abstractNumId="15" w15:restartNumberingAfterBreak="0">
     <w:nsid w:val="2DB94EAE"/>
     <w:multiLevelType w:val="hybridMultilevel"/>
     <w:tmpl w:val="6CD6B30C"/>
@@ -23914,7 +24137,7 @@
       </w:pPr>
     </w:lvl>
   </w:abstractNum>
-  <w:abstractNum w:abstractNumId="15" w15:restartNumberingAfterBreak="0">
+  <w:abstractNum w:abstractNumId="16" w15:restartNumberingAfterBreak="0">
     <w:nsid w:val="308516CB"/>
     <w:multiLevelType w:val="hybridMultilevel"/>
     <w:tmpl w:val="4A8AFE2A"/>
@@ -24027,7 +24250,7 @@
       </w:rPr>
     </w:lvl>
   </w:abstractNum>
-  <w:abstractNum w:abstractNumId="16" w15:restartNumberingAfterBreak="0">
+  <w:abstractNum w:abstractNumId="17" w15:restartNumberingAfterBreak="0">
     <w:nsid w:val="32E36286"/>
     <w:multiLevelType w:val="hybridMultilevel"/>
     <w:tmpl w:val="17F0B624"/>
@@ -24118,7 +24341,7 @@
       </w:pPr>
     </w:lvl>
   </w:abstractNum>
-  <w:abstractNum w:abstractNumId="17" w15:restartNumberingAfterBreak="0">
+  <w:abstractNum w:abstractNumId="18" w15:restartNumberingAfterBreak="0">
     <w:nsid w:val="32F06A46"/>
     <w:multiLevelType w:val="hybridMultilevel"/>
     <w:tmpl w:val="E13659C8"/>
@@ -24230,7 +24453,7 @@
       </w:rPr>
     </w:lvl>
   </w:abstractNum>
-  <w:abstractNum w:abstractNumId="18" w15:restartNumberingAfterBreak="0">
+  <w:abstractNum w:abstractNumId="19" w15:restartNumberingAfterBreak="0">
     <w:nsid w:val="36CB4133"/>
     <w:multiLevelType w:val="hybridMultilevel"/>
     <w:tmpl w:val="0CE87E08"/>
@@ -24343,7 +24566,7 @@
       </w:rPr>
     </w:lvl>
   </w:abstractNum>
-  <w:abstractNum w:abstractNumId="19" w15:restartNumberingAfterBreak="0">
+  <w:abstractNum w:abstractNumId="20" w15:restartNumberingAfterBreak="0">
     <w:nsid w:val="3D244061"/>
     <w:multiLevelType w:val="hybridMultilevel"/>
     <w:tmpl w:val="381AB520"/>
@@ -24456,7 +24679,7 @@
       </w:rPr>
     </w:lvl>
   </w:abstractNum>
-  <w:abstractNum w:abstractNumId="20" w15:restartNumberingAfterBreak="0">
+  <w:abstractNum w:abstractNumId="21" w15:restartNumberingAfterBreak="0">
     <w:nsid w:val="3DDF4B8E"/>
     <w:multiLevelType w:val="hybridMultilevel"/>
     <w:tmpl w:val="A3A47672"/>
@@ -24569,7 +24792,7 @@
       </w:rPr>
     </w:lvl>
   </w:abstractNum>
-  <w:abstractNum w:abstractNumId="21" w15:restartNumberingAfterBreak="0">
+  <w:abstractNum w:abstractNumId="22" w15:restartNumberingAfterBreak="0">
     <w:nsid w:val="3EC82D55"/>
     <w:multiLevelType w:val="hybridMultilevel"/>
     <w:tmpl w:val="8A9AA918"/>
@@ -24659,7 +24882,7 @@
       </w:pPr>
     </w:lvl>
   </w:abstractNum>
-  <w:abstractNum w:abstractNumId="22" w15:restartNumberingAfterBreak="0">
+  <w:abstractNum w:abstractNumId="23" w15:restartNumberingAfterBreak="0">
     <w:nsid w:val="42707B5A"/>
     <w:multiLevelType w:val="hybridMultilevel"/>
     <w:tmpl w:val="C5969E18"/>
@@ -24772,7 +24995,7 @@
       </w:rPr>
     </w:lvl>
   </w:abstractNum>
-  <w:abstractNum w:abstractNumId="23" w15:restartNumberingAfterBreak="0">
+  <w:abstractNum w:abstractNumId="24" w15:restartNumberingAfterBreak="0">
     <w:nsid w:val="43B77E85"/>
     <w:multiLevelType w:val="hybridMultilevel"/>
     <w:tmpl w:val="194A7966"/>
@@ -24885,7 +25108,7 @@
       </w:rPr>
     </w:lvl>
   </w:abstractNum>
-  <w:abstractNum w:abstractNumId="24" w15:restartNumberingAfterBreak="0">
+  <w:abstractNum w:abstractNumId="25" w15:restartNumberingAfterBreak="0">
     <w:nsid w:val="47956EF1"/>
     <w:multiLevelType w:val="hybridMultilevel"/>
     <w:tmpl w:val="6FB62BA6"/>
@@ -24974,7 +25197,7 @@
       </w:pPr>
     </w:lvl>
   </w:abstractNum>
-  <w:abstractNum w:abstractNumId="25" w15:restartNumberingAfterBreak="0">
+  <w:abstractNum w:abstractNumId="26" w15:restartNumberingAfterBreak="0">
     <w:nsid w:val="47E734F5"/>
     <w:multiLevelType w:val="hybridMultilevel"/>
     <w:tmpl w:val="BA222F1E"/>
@@ -25087,7 +25310,120 @@
       </w:rPr>
     </w:lvl>
   </w:abstractNum>
-  <w:abstractNum w:abstractNumId="26" w15:restartNumberingAfterBreak="0">
+  <w:abstractNum w:abstractNumId="27" w15:restartNumberingAfterBreak="0">
+    <w:nsid w:val="490B7B62"/>
+    <w:multiLevelType w:val="hybridMultilevel"/>
+    <w:tmpl w:val="7D383E8A"/>
+    <w:lvl w:ilvl="0" w:tplc="041D000F">
+      <w:start w:val="1"/>
+      <w:numFmt w:val="decimal"/>
+      <w:lvlText w:val="%1."/>
+      <w:lvlJc w:val="left"/>
+      <w:pPr>
+        <w:ind w:left="720" w:hanging="360"/>
+      </w:pPr>
+      <w:rPr>
+        <w:rFonts w:hint="default"/>
+      </w:rPr>
+    </w:lvl>
+    <w:lvl w:ilvl="1" w:tplc="041D0003" w:tentative="1">
+      <w:start w:val="1"/>
+      <w:numFmt w:val="bullet"/>
+      <w:lvlText w:val="o"/>
+      <w:lvlJc w:val="left"/>
+      <w:pPr>
+        <w:ind w:left="1440" w:hanging="360"/>
+      </w:pPr>
+      <w:rPr>
+        <w:rFonts w:ascii="Courier New" w:hAnsi="Courier New" w:cs="Courier New" w:hint="default"/>
+      </w:rPr>
+    </w:lvl>
+    <w:lvl w:ilvl="2" w:tplc="041D0005" w:tentative="1">
+      <w:start w:val="1"/>
+      <w:numFmt w:val="bullet"/>
+      <w:lvlText w:val=""/>
+      <w:lvlJc w:val="left"/>
+      <w:pPr>
+        <w:ind w:left="2160" w:hanging="360"/>
+      </w:pPr>
+      <w:rPr>
+        <w:rFonts w:ascii="Wingdings" w:hAnsi="Wingdings" w:hint="default"/>
+      </w:rPr>
+    </w:lvl>
+    <w:lvl w:ilvl="3" w:tplc="041D0001" w:tentative="1">
+      <w:start w:val="1"/>
+      <w:numFmt w:val="bullet"/>
+      <w:lvlText w:val=""/>
+      <w:lvlJc w:val="left"/>
+      <w:pPr>
+        <w:ind w:left="2880" w:hanging="360"/>
+      </w:pPr>
+      <w:rPr>
+        <w:rFonts w:ascii="Symbol" w:hAnsi="Symbol" w:hint="default"/>
+      </w:rPr>
+    </w:lvl>
+    <w:lvl w:ilvl="4" w:tplc="041D0003" w:tentative="1">
+      <w:start w:val="1"/>
+      <w:numFmt w:val="bullet"/>
+      <w:lvlText w:val="o"/>
+      <w:lvlJc w:val="left"/>
+      <w:pPr>
+        <w:ind w:left="3600" w:hanging="360"/>
+      </w:pPr>
+      <w:rPr>
+        <w:rFonts w:ascii="Courier New" w:hAnsi="Courier New" w:cs="Courier New" w:hint="default"/>
+      </w:rPr>
+    </w:lvl>
+    <w:lvl w:ilvl="5" w:tplc="041D0005" w:tentative="1">
+      <w:start w:val="1"/>
+      <w:numFmt w:val="bullet"/>
+      <w:lvlText w:val=""/>
+      <w:lvlJc w:val="left"/>
+      <w:pPr>
+        <w:ind w:left="4320" w:hanging="360"/>
+      </w:pPr>
+      <w:rPr>
+        <w:rFonts w:ascii="Wingdings" w:hAnsi="Wingdings" w:hint="default"/>
+      </w:rPr>
+    </w:lvl>
+    <w:lvl w:ilvl="6" w:tplc="041D0001" w:tentative="1">
+      <w:start w:val="1"/>
+      <w:numFmt w:val="bullet"/>
+      <w:lvlText w:val=""/>
+      <w:lvlJc w:val="left"/>
+      <w:pPr>
+        <w:ind w:left="5040" w:hanging="360"/>
+      </w:pPr>
+      <w:rPr>
+        <w:rFonts w:ascii="Symbol" w:hAnsi="Symbol" w:hint="default"/>
+      </w:rPr>
+    </w:lvl>
+    <w:lvl w:ilvl="7" w:tplc="041D0003" w:tentative="1">
+      <w:start w:val="1"/>
+      <w:numFmt w:val="bullet"/>
+      <w:lvlText w:val="o"/>
+      <w:lvlJc w:val="left"/>
+      <w:pPr>
+        <w:ind w:left="5760" w:hanging="360"/>
+      </w:pPr>
+      <w:rPr>
+        <w:rFonts w:ascii="Courier New" w:hAnsi="Courier New" w:cs="Courier New" w:hint="default"/>
+      </w:rPr>
+    </w:lvl>
+    <w:lvl w:ilvl="8" w:tplc="041D0005" w:tentative="1">
+      <w:start w:val="1"/>
+      <w:numFmt w:val="bullet"/>
+      <w:lvlText w:val=""/>
+      <w:lvlJc w:val="left"/>
+      <w:pPr>
+        <w:ind w:left="6480" w:hanging="360"/>
+      </w:pPr>
+      <w:rPr>
+        <w:rFonts w:ascii="Wingdings" w:hAnsi="Wingdings" w:hint="default"/>
+      </w:rPr>
+    </w:lvl>
+  </w:abstractNum>
+  <w:abstractNum w:abstractNumId="28" w15:restartNumberingAfterBreak="0">
     <w:nsid w:val="49B85CF9"/>
     <w:multiLevelType w:val="multilevel"/>
     <w:tmpl w:val="EE76CF1C"/>
@@ -25236,7 +25572,7 @@
       </w:rPr>
     </w:lvl>
   </w:abstractNum>
-  <w:abstractNum w:abstractNumId="27" w15:restartNumberingAfterBreak="0">
+  <w:abstractNum w:abstractNumId="29" w15:restartNumberingAfterBreak="0">
     <w:nsid w:val="4DFD1BBF"/>
     <w:multiLevelType w:val="multilevel"/>
     <w:tmpl w:val="548E4858"/>
@@ -25385,7 +25721,7 @@
       </w:rPr>
     </w:lvl>
   </w:abstractNum>
-  <w:abstractNum w:abstractNumId="28" w15:restartNumberingAfterBreak="0">
+  <w:abstractNum w:abstractNumId="30" w15:restartNumberingAfterBreak="0">
     <w:nsid w:val="4EF43C88"/>
     <w:multiLevelType w:val="hybridMultilevel"/>
     <w:tmpl w:val="DC88E2F6"/>
@@ -25498,7 +25834,7 @@
       </w:rPr>
     </w:lvl>
   </w:abstractNum>
-  <w:abstractNum w:abstractNumId="29" w15:restartNumberingAfterBreak="0">
+  <w:abstractNum w:abstractNumId="31" w15:restartNumberingAfterBreak="0">
     <w:nsid w:val="4F5B14C7"/>
     <w:multiLevelType w:val="hybridMultilevel"/>
     <w:tmpl w:val="964EBBC4"/>
@@ -25611,7 +25947,7 @@
       </w:rPr>
     </w:lvl>
   </w:abstractNum>
-  <w:abstractNum w:abstractNumId="30" w15:restartNumberingAfterBreak="0">
+  <w:abstractNum w:abstractNumId="32" w15:restartNumberingAfterBreak="0">
     <w:nsid w:val="4FE6038C"/>
     <w:multiLevelType w:val="hybridMultilevel"/>
     <w:tmpl w:val="815065D4"/>
@@ -25701,7 +26037,7 @@
       </w:pPr>
     </w:lvl>
   </w:abstractNum>
-  <w:abstractNum w:abstractNumId="31" w15:restartNumberingAfterBreak="0">
+  <w:abstractNum w:abstractNumId="33" w15:restartNumberingAfterBreak="0">
     <w:nsid w:val="51417AD1"/>
     <w:multiLevelType w:val="multilevel"/>
     <w:tmpl w:val="CD1EB176"/>
@@ -25850,7 +26186,7 @@
       </w:rPr>
     </w:lvl>
   </w:abstractNum>
-  <w:abstractNum w:abstractNumId="32" w15:restartNumberingAfterBreak="0">
+  <w:abstractNum w:abstractNumId="34" w15:restartNumberingAfterBreak="0">
     <w:nsid w:val="53407F51"/>
     <w:multiLevelType w:val="hybridMultilevel"/>
     <w:tmpl w:val="327E827C"/>
@@ -25963,7 +26299,7 @@
       </w:rPr>
     </w:lvl>
   </w:abstractNum>
-  <w:abstractNum w:abstractNumId="33" w15:restartNumberingAfterBreak="0">
+  <w:abstractNum w:abstractNumId="35" w15:restartNumberingAfterBreak="0">
     <w:nsid w:val="547565F6"/>
     <w:multiLevelType w:val="hybridMultilevel"/>
     <w:tmpl w:val="B8EE00AC"/>
@@ -26076,7 +26412,7 @@
       </w:rPr>
     </w:lvl>
   </w:abstractNum>
-  <w:abstractNum w:abstractNumId="34" w15:restartNumberingAfterBreak="0">
+  <w:abstractNum w:abstractNumId="36" w15:restartNumberingAfterBreak="0">
     <w:nsid w:val="560D7264"/>
     <w:multiLevelType w:val="hybridMultilevel"/>
     <w:tmpl w:val="21808F54"/>
@@ -26189,7 +26525,7 @@
       </w:rPr>
     </w:lvl>
   </w:abstractNum>
-  <w:abstractNum w:abstractNumId="35" w15:restartNumberingAfterBreak="0">
+  <w:abstractNum w:abstractNumId="37" w15:restartNumberingAfterBreak="0">
     <w:nsid w:val="572C6A19"/>
     <w:multiLevelType w:val="multilevel"/>
     <w:tmpl w:val="87FE81D4"/>
@@ -26313,7 +26649,7 @@
       </w:rPr>
     </w:lvl>
   </w:abstractNum>
-  <w:abstractNum w:abstractNumId="36" w15:restartNumberingAfterBreak="0">
+  <w:abstractNum w:abstractNumId="38" w15:restartNumberingAfterBreak="0">
     <w:nsid w:val="621A5D5E"/>
     <w:multiLevelType w:val="multilevel"/>
     <w:tmpl w:val="458A1994"/>
@@ -26462,7 +26798,7 @@
       </w:rPr>
     </w:lvl>
   </w:abstractNum>
-  <w:abstractNum w:abstractNumId="37" w15:restartNumberingAfterBreak="0">
+  <w:abstractNum w:abstractNumId="39" w15:restartNumberingAfterBreak="0">
     <w:nsid w:val="632A1C88"/>
     <w:multiLevelType w:val="hybridMultilevel"/>
     <w:tmpl w:val="434C198C"/>
@@ -26551,7 +26887,7 @@
       </w:pPr>
     </w:lvl>
   </w:abstractNum>
-  <w:abstractNum w:abstractNumId="38" w15:restartNumberingAfterBreak="0">
+  <w:abstractNum w:abstractNumId="40" w15:restartNumberingAfterBreak="0">
     <w:nsid w:val="654723FB"/>
     <w:multiLevelType w:val="hybridMultilevel"/>
     <w:tmpl w:val="270446FE"/>
@@ -26664,7 +27000,7 @@
       </w:rPr>
     </w:lvl>
   </w:abstractNum>
-  <w:abstractNum w:abstractNumId="39" w15:restartNumberingAfterBreak="0">
+  <w:abstractNum w:abstractNumId="41" w15:restartNumberingAfterBreak="0">
     <w:nsid w:val="660E780A"/>
     <w:multiLevelType w:val="hybridMultilevel"/>
     <w:tmpl w:val="D9564DD4"/>
@@ -26777,7 +27113,7 @@
       </w:rPr>
     </w:lvl>
   </w:abstractNum>
-  <w:abstractNum w:abstractNumId="40" w15:restartNumberingAfterBreak="0">
+  <w:abstractNum w:abstractNumId="42" w15:restartNumberingAfterBreak="0">
     <w:nsid w:val="68042241"/>
     <w:multiLevelType w:val="multilevel"/>
     <w:tmpl w:val="875C7A06"/>
@@ -26926,7 +27262,7 @@
       </w:rPr>
     </w:lvl>
   </w:abstractNum>
-  <w:abstractNum w:abstractNumId="41" w15:restartNumberingAfterBreak="0">
+  <w:abstractNum w:abstractNumId="43" w15:restartNumberingAfterBreak="0">
     <w:nsid w:val="695C4C0D"/>
     <w:multiLevelType w:val="multilevel"/>
     <w:tmpl w:val="974CDC3C"/>
@@ -27039,7 +27375,7 @@
       </w:pPr>
     </w:lvl>
   </w:abstractNum>
-  <w:abstractNum w:abstractNumId="42" w15:restartNumberingAfterBreak="0">
+  <w:abstractNum w:abstractNumId="44" w15:restartNumberingAfterBreak="0">
     <w:nsid w:val="6C1370C7"/>
     <w:multiLevelType w:val="hybridMultilevel"/>
     <w:tmpl w:val="434C198C"/>
@@ -27128,7 +27464,7 @@
       </w:pPr>
     </w:lvl>
   </w:abstractNum>
-  <w:abstractNum w:abstractNumId="43" w15:restartNumberingAfterBreak="0">
+  <w:abstractNum w:abstractNumId="45" w15:restartNumberingAfterBreak="0">
     <w:nsid w:val="6D911A39"/>
     <w:multiLevelType w:val="multilevel"/>
     <w:tmpl w:val="71BA85B8"/>
@@ -27277,7 +27613,7 @@
       </w:rPr>
     </w:lvl>
   </w:abstractNum>
-  <w:abstractNum w:abstractNumId="44" w15:restartNumberingAfterBreak="0">
+  <w:abstractNum w:abstractNumId="46" w15:restartNumberingAfterBreak="0">
     <w:nsid w:val="70943726"/>
     <w:multiLevelType w:val="hybridMultilevel"/>
     <w:tmpl w:val="D12E927E"/>
@@ -27390,7 +27726,7 @@
       </w:rPr>
     </w:lvl>
   </w:abstractNum>
-  <w:abstractNum w:abstractNumId="45" w15:restartNumberingAfterBreak="0">
+  <w:abstractNum w:abstractNumId="47" w15:restartNumberingAfterBreak="0">
     <w:nsid w:val="7A2B0AD8"/>
     <w:multiLevelType w:val="hybridMultilevel"/>
     <w:tmpl w:val="434C198C"/>
@@ -27479,7 +27815,7 @@
       </w:pPr>
     </w:lvl>
   </w:abstractNum>
-  <w:abstractNum w:abstractNumId="46" w15:restartNumberingAfterBreak="0">
+  <w:abstractNum w:abstractNumId="48" w15:restartNumberingAfterBreak="0">
     <w:nsid w:val="7DC41DDA"/>
     <w:multiLevelType w:val="hybridMultilevel"/>
     <w:tmpl w:val="D76E30EE"/>
@@ -27593,145 +27929,151 @@
     </w:lvl>
   </w:abstractNum>
   <w:num w:numId="1">
+    <w:abstractNumId w:val="37"/>
+  </w:num>
+  <w:num w:numId="2">
+    <w:abstractNumId w:val="17"/>
+  </w:num>
+  <w:num w:numId="3">
+    <w:abstractNumId w:val="18"/>
+  </w:num>
+  <w:num w:numId="4">
+    <w:abstractNumId w:val="47"/>
+  </w:num>
+  <w:num w:numId="5">
+    <w:abstractNumId w:val="39"/>
+  </w:num>
+  <w:num w:numId="6">
+    <w:abstractNumId w:val="10"/>
+  </w:num>
+  <w:num w:numId="7">
+    <w:abstractNumId w:val="44"/>
+  </w:num>
+  <w:num w:numId="8">
+    <w:abstractNumId w:val="15"/>
+  </w:num>
+  <w:num w:numId="9">
+    <w:abstractNumId w:val="22"/>
+  </w:num>
+  <w:num w:numId="10">
+    <w:abstractNumId w:val="25"/>
+  </w:num>
+  <w:num w:numId="11">
+    <w:abstractNumId w:val="4"/>
+  </w:num>
+  <w:num w:numId="12">
+    <w:abstractNumId w:val="40"/>
+  </w:num>
+  <w:num w:numId="13">
+    <w:abstractNumId w:val="5"/>
+  </w:num>
+  <w:num w:numId="14">
+    <w:abstractNumId w:val="36"/>
+  </w:num>
+  <w:num w:numId="15">
+    <w:abstractNumId w:val="7"/>
+  </w:num>
+  <w:num w:numId="16">
+    <w:abstractNumId w:val="1"/>
+  </w:num>
+  <w:num w:numId="17">
+    <w:abstractNumId w:val="23"/>
+  </w:num>
+  <w:num w:numId="18">
     <w:abstractNumId w:val="35"/>
   </w:num>
-  <w:num w:numId="2">
+  <w:num w:numId="19">
+    <w:abstractNumId w:val="30"/>
+  </w:num>
+  <w:num w:numId="20">
+    <w:abstractNumId w:val="14"/>
+  </w:num>
+  <w:num w:numId="21">
     <w:abstractNumId w:val="16"/>
   </w:num>
-  <w:num w:numId="3">
-    <w:abstractNumId w:val="17"/>
+  <w:num w:numId="22">
+    <w:abstractNumId w:val="19"/>
   </w:num>
-  <w:num w:numId="4">
+  <w:num w:numId="23">
+    <w:abstractNumId w:val="31"/>
+  </w:num>
+  <w:num w:numId="24">
+    <w:abstractNumId w:val="34"/>
+  </w:num>
+  <w:num w:numId="25">
+    <w:abstractNumId w:val="2"/>
+  </w:num>
+  <w:num w:numId="26">
+    <w:abstractNumId w:val="6"/>
+  </w:num>
+  <w:num w:numId="27">
+    <w:abstractNumId w:val="24"/>
+  </w:num>
+  <w:num w:numId="28">
+    <w:abstractNumId w:val="8"/>
+  </w:num>
+  <w:num w:numId="29">
+    <w:abstractNumId w:val="48"/>
+  </w:num>
+  <w:num w:numId="30">
+    <w:abstractNumId w:val="26"/>
+  </w:num>
+  <w:num w:numId="31">
+    <w:abstractNumId w:val="46"/>
+  </w:num>
+  <w:num w:numId="32">
+    <w:abstractNumId w:val="20"/>
+  </w:num>
+  <w:num w:numId="33">
+    <w:abstractNumId w:val="12"/>
+  </w:num>
+  <w:num w:numId="34">
+    <w:abstractNumId w:val="43"/>
+  </w:num>
+  <w:num w:numId="35">
+    <w:abstractNumId w:val="33"/>
+  </w:num>
+  <w:num w:numId="36">
+    <w:abstractNumId w:val="28"/>
+  </w:num>
+  <w:num w:numId="37">
+    <w:abstractNumId w:val="3"/>
+  </w:num>
+  <w:num w:numId="38">
+    <w:abstractNumId w:val="11"/>
+  </w:num>
+  <w:num w:numId="39">
+    <w:abstractNumId w:val="29"/>
+  </w:num>
+  <w:num w:numId="40">
+    <w:abstractNumId w:val="38"/>
+  </w:num>
+  <w:num w:numId="41">
+    <w:abstractNumId w:val="41"/>
+  </w:num>
+  <w:num w:numId="42">
+    <w:abstractNumId w:val="42"/>
+  </w:num>
+  <w:num w:numId="43">
     <w:abstractNumId w:val="45"/>
   </w:num>
-  <w:num w:numId="5">
-    <w:abstractNumId w:val="37"/>
-  </w:num>
-  <w:num w:numId="6">
+  <w:num w:numId="44">
     <w:abstractNumId w:val="9"/>
   </w:num>
-  <w:num w:numId="7">
-    <w:abstractNumId w:val="42"/>
-  </w:num>
-  <w:num w:numId="8">
-    <w:abstractNumId w:val="14"/>
-  </w:num>
-  <w:num w:numId="9">
+  <w:num w:numId="45">
     <w:abstractNumId w:val="21"/>
   </w:num>
-  <w:num w:numId="10">
-    <w:abstractNumId w:val="24"/>
+  <w:num w:numId="46">
+    <w:abstractNumId w:val="32"/>
   </w:num>
-  <w:num w:numId="11">
-    <w:abstractNumId w:val="3"/>
+  <w:num w:numId="47">
+    <w:abstractNumId w:val="13"/>
   </w:num>
-  <w:num w:numId="12">
-    <w:abstractNumId w:val="38"/>
-  </w:num>
-  <w:num w:numId="13">
-    <w:abstractNumId w:val="4"/>
-  </w:num>
-  <w:num w:numId="14">
-    <w:abstractNumId w:val="34"/>
-  </w:num>
-  <w:num w:numId="15">
-    <w:abstractNumId w:val="6"/>
-  </w:num>
-  <w:num w:numId="16">
+  <w:num w:numId="48">
     <w:abstractNumId w:val="0"/>
   </w:num>
-  <w:num w:numId="17">
-    <w:abstractNumId w:val="22"/>
-  </w:num>
-  <w:num w:numId="18">
-    <w:abstractNumId w:val="33"/>
-  </w:num>
-  <w:num w:numId="19">
-    <w:abstractNumId w:val="28"/>
-  </w:num>
-  <w:num w:numId="20">
-    <w:abstractNumId w:val="13"/>
-  </w:num>
-  <w:num w:numId="21">
-    <w:abstractNumId w:val="15"/>
-  </w:num>
-  <w:num w:numId="22">
-    <w:abstractNumId w:val="18"/>
-  </w:num>
-  <w:num w:numId="23">
-    <w:abstractNumId w:val="29"/>
-  </w:num>
-  <w:num w:numId="24">
-    <w:abstractNumId w:val="32"/>
-  </w:num>
-  <w:num w:numId="25">
-    <w:abstractNumId w:val="1"/>
-  </w:num>
-  <w:num w:numId="26">
-    <w:abstractNumId w:val="5"/>
-  </w:num>
-  <w:num w:numId="27">
-    <w:abstractNumId w:val="23"/>
-  </w:num>
-  <w:num w:numId="28">
-    <w:abstractNumId w:val="7"/>
-  </w:num>
-  <w:num w:numId="29">
-    <w:abstractNumId w:val="46"/>
-  </w:num>
-  <w:num w:numId="30">
-    <w:abstractNumId w:val="25"/>
-  </w:num>
-  <w:num w:numId="31">
-    <w:abstractNumId w:val="44"/>
-  </w:num>
-  <w:num w:numId="32">
-    <w:abstractNumId w:val="19"/>
-  </w:num>
-  <w:num w:numId="33">
-    <w:abstractNumId w:val="11"/>
-  </w:num>
-  <w:num w:numId="34">
-    <w:abstractNumId w:val="41"/>
-  </w:num>
-  <w:num w:numId="35">
-    <w:abstractNumId w:val="31"/>
-  </w:num>
-  <w:num w:numId="36">
-    <w:abstractNumId w:val="26"/>
-  </w:num>
-  <w:num w:numId="37">
-    <w:abstractNumId w:val="2"/>
-  </w:num>
-  <w:num w:numId="38">
-    <w:abstractNumId w:val="10"/>
-  </w:num>
-  <w:num w:numId="39">
+  <w:num w:numId="49">
     <w:abstractNumId w:val="27"/>
-  </w:num>
-  <w:num w:numId="40">
-    <w:abstractNumId w:val="36"/>
-  </w:num>
-  <w:num w:numId="41">
-    <w:abstractNumId w:val="39"/>
-  </w:num>
-  <w:num w:numId="42">
-    <w:abstractNumId w:val="40"/>
-  </w:num>
-  <w:num w:numId="43">
-    <w:abstractNumId w:val="43"/>
-  </w:num>
-  <w:num w:numId="44">
-    <w:abstractNumId w:val="8"/>
-  </w:num>
-  <w:num w:numId="45">
-    <w:abstractNumId w:val="20"/>
-  </w:num>
-  <w:num w:numId="46">
-    <w:abstractNumId w:val="30"/>
-  </w:num>
-  <w:num w:numId="47">
-    <w:abstractNumId w:val="12"/>
   </w:num>
   <w:numIdMacAtCleanup w:val="20"/>
 </w:numbering>
@@ -29055,13 +29397,6 @@
     <w:pitch w:val="variable"/>
     <w:sig w:usb0="E0002EFF" w:usb1="C000785B" w:usb2="00000009" w:usb3="00000000" w:csb0="000001FF" w:csb1="00000000"/>
   </w:font>
-  <w:font w:name="Symbol">
-    <w:panose1 w:val="05050102010706020507"/>
-    <w:charset w:val="02"/>
-    <w:family w:val="roman"/>
-    <w:pitch w:val="variable"/>
-    <w:sig w:usb0="00000000" w:usb1="10000000" w:usb2="00000000" w:usb3="00000000" w:csb0="80000000" w:csb1="00000000"/>
-  </w:font>
   <w:font w:name="Courier New">
     <w:panose1 w:val="02070309020205020404"/>
     <w:charset w:val="00"/>
@@ -29073,6 +29408,13 @@
     <w:panose1 w:val="05000000000000000000"/>
     <w:charset w:val="02"/>
     <w:family w:val="auto"/>
+    <w:pitch w:val="variable"/>
+    <w:sig w:usb0="00000000" w:usb1="10000000" w:usb2="00000000" w:usb3="00000000" w:csb0="80000000" w:csb1="00000000"/>
+  </w:font>
+  <w:font w:name="Symbol">
+    <w:panose1 w:val="05050102010706020507"/>
+    <w:charset w:val="02"/>
+    <w:family w:val="roman"/>
     <w:pitch w:val="variable"/>
     <w:sig w:usb0="00000000" w:usb1="10000000" w:usb2="00000000" w:usb3="00000000" w:csb0="80000000" w:csb1="00000000"/>
   </w:font>
@@ -29120,10 +29462,10 @@
     <w:rsid w:val="000800CE"/>
     <w:rsid w:val="00153C51"/>
     <w:rsid w:val="001966C6"/>
+    <w:rsid w:val="001F2E3B"/>
     <w:rsid w:val="001F579A"/>
     <w:rsid w:val="002C2E01"/>
     <w:rsid w:val="003026F5"/>
-    <w:rsid w:val="00386E59"/>
     <w:rsid w:val="003A0CC8"/>
     <w:rsid w:val="00544F9E"/>
     <w:rsid w:val="005F7082"/>
@@ -29968,7 +30310,7 @@
 </file>
 
 <file path=customXml/itemProps2.xml><?xml version="1.0" encoding="utf-8"?>
-<ds:datastoreItem xmlns:ds="http://schemas.openxmlformats.org/officeDocument/2006/customXml" ds:itemID="{878AFE2E-DF36-41B8-BF09-037B32641DF7}">
+<ds:datastoreItem xmlns:ds="http://schemas.openxmlformats.org/officeDocument/2006/customXml" ds:itemID="{B6DE53D5-9F09-4B9B-8864-0E036F25E0F0}">
   <ds:schemaRefs>
     <ds:schemaRef ds:uri="http://schemas.openxmlformats.org/officeDocument/2006/bibliography"/>
   </ds:schemaRefs>

</xml_diff>

<commit_message>
changed highscore test. Changed higscore-parameters
</commit_message>
<xml_diff>
--- a/Project-plan documents/Project-plan original doc/Software Project Develpoment.docx
+++ b/Project-plan documents/Project-plan original doc/Software Project Develpoment.docx
@@ -611,6 +611,7 @@
                                   <w:dataBinding w:prefixMappings="xmlns:ns0='http://purl.org/dc/elements/1.1/' xmlns:ns1='http://schemas.openxmlformats.org/package/2006/metadata/core-properties' " w:xpath="/ns1:coreProperties[1]/ns0:creator[1]" w:storeItemID="{6C3C8BC8-F283-45AE-878A-BAB7291924A1}"/>
                                   <w:text/>
                                 </w:sdtPr>
+                                <w:sdtEndPr/>
                                 <w:sdtContent>
                                   <w:p>
                                     <w:pPr>
@@ -656,6 +657,7 @@
                                     <w:dataBinding w:prefixMappings="xmlns:ns0='http://schemas.microsoft.com/office/2006/coverPageProps' " w:xpath="/ns0:CoverPageProperties[1]/ns0:CompanyEmail[1]" w:storeItemID="{55AF091B-3C7A-41E3-B477-F2FDAA23CFDA}"/>
                                     <w:text/>
                                   </w:sdtPr>
+                                  <w:sdtEndPr/>
                                   <w:sdtContent>
                                     <w:r>
                                       <w:rPr>
@@ -706,6 +708,7 @@
                             <w:dataBinding w:prefixMappings="xmlns:ns0='http://purl.org/dc/elements/1.1/' xmlns:ns1='http://schemas.openxmlformats.org/package/2006/metadata/core-properties' " w:xpath="/ns1:coreProperties[1]/ns0:creator[1]" w:storeItemID="{6C3C8BC8-F283-45AE-878A-BAB7291924A1}"/>
                             <w:text/>
                           </w:sdtPr>
+                          <w:sdtEndPr/>
                           <w:sdtContent>
                             <w:p>
                               <w:pPr>
@@ -751,6 +754,7 @@
                               <w:dataBinding w:prefixMappings="xmlns:ns0='http://schemas.microsoft.com/office/2006/coverPageProps' " w:xpath="/ns0:CoverPageProperties[1]/ns0:CompanyEmail[1]" w:storeItemID="{55AF091B-3C7A-41E3-B477-F2FDAA23CFDA}"/>
                               <w:text/>
                             </w:sdtPr>
+                            <w:sdtEndPr/>
                             <w:sdtContent>
                               <w:r>
                                 <w:rPr>
@@ -863,6 +867,7 @@
             <w:dataBinding w:prefixMappings="xmlns:ns0='http://purl.org/dc/elements/1.1/' xmlns:ns1='http://schemas.openxmlformats.org/package/2006/metadata/core-properties' " w:xpath="/ns1:coreProperties[1]/ns1:keywords[1]" w:storeItemID="{6C3C8BC8-F283-45AE-878A-BAB7291924A1}"/>
             <w:text/>
           </w:sdtPr>
+          <w:sdtEndPr/>
           <w:sdtContent>
             <w:tc>
               <w:tcPr>
@@ -955,6 +960,7 @@
                 <w:dataBinding w:prefixMappings="xmlns:ns0='http://purl.org/dc/elements/1.1/' xmlns:ns1='http://schemas.openxmlformats.org/package/2006/metadata/core-properties' " w:xpath="/ns1:coreProperties[1]/ns1:contentStatus[1]" w:storeItemID="{6C3C8BC8-F283-45AE-878A-BAB7291924A1}"/>
                 <w:text/>
               </w:sdtPr>
+              <w:sdtEndPr/>
               <w:sdtContent>
                 <w:r>
                   <w:rPr>
@@ -1153,6 +1159,7 @@
               </w:rPr>
               <w:t xml:space="preserve"> </w:t>
             </w:r>
+            <w:proofErr w:type="gramStart"/>
             <w:r>
               <w:rPr>
                 <w:rFonts w:cstheme="minorHAnsi"/>
@@ -1162,6 +1169,7 @@
               </w:rPr>
               <w:t>School‘</w:t>
             </w:r>
+            <w:proofErr w:type="gramEnd"/>
             <w:r>
               <w:rPr>
                 <w:rFonts w:cstheme="minorHAnsi"/>
@@ -7032,6 +7040,7 @@
         </w:rPr>
         <w:t xml:space="preserve"> thinks </w:t>
       </w:r>
+      <w:proofErr w:type="gramStart"/>
       <w:r>
         <w:rPr>
           <w:sz w:val="24"/>
@@ -7040,6 +7049,7 @@
         </w:rPr>
         <w:t>is</w:t>
       </w:r>
+      <w:proofErr w:type="gramEnd"/>
       <w:r>
         <w:rPr>
           <w:sz w:val="24"/>
@@ -7259,6 +7269,7 @@
         </w:rPr>
         <w:t xml:space="preserve"> shall be able to insert a </w:t>
       </w:r>
+      <w:proofErr w:type="gramStart"/>
       <w:r>
         <w:rPr>
           <w:sz w:val="24"/>
@@ -7273,7 +7284,16 @@
           <w:szCs w:val="24"/>
           <w:lang w:val="en-US"/>
         </w:rPr>
-        <w:t>name.</w:t>
+        <w:t>name</w:t>
+      </w:r>
+      <w:proofErr w:type="gramEnd"/>
+      <w:r>
+        <w:rPr>
+          <w:sz w:val="24"/>
+          <w:szCs w:val="24"/>
+          <w:lang w:val="en-US"/>
+        </w:rPr>
+        <w:t>.</w:t>
       </w:r>
     </w:p>
     <w:p>
@@ -7561,7 +7581,27 @@
           <w:szCs w:val="24"/>
           <w:lang w:val="en-US"/>
         </w:rPr>
-        <w:t xml:space="preserve"> loses, a scoreboard will be presented and</w:t>
+        <w:t xml:space="preserve"> loses, a scoreboard will be </w:t>
+      </w:r>
+      <w:proofErr w:type="gramStart"/>
+      <w:r>
+        <w:rPr>
+          <w:color w:val="0E101A"/>
+          <w:sz w:val="24"/>
+          <w:szCs w:val="24"/>
+          <w:lang w:val="en-US"/>
+        </w:rPr>
+        <w:t>presented</w:t>
+      </w:r>
+      <w:proofErr w:type="gramEnd"/>
+      <w:r>
+        <w:rPr>
+          <w:color w:val="0E101A"/>
+          <w:sz w:val="24"/>
+          <w:szCs w:val="24"/>
+          <w:lang w:val="en-US"/>
+        </w:rPr>
+        <w:t xml:space="preserve"> and</w:t>
       </w:r>
       <w:r>
         <w:rPr>
@@ -9149,8 +9189,18 @@
           <w:szCs w:val="24"/>
           <w:lang w:val="en-US"/>
         </w:rPr>
-        <w:t xml:space="preserve"> unicode</w:t>
-      </w:r>
+        <w:t xml:space="preserve"> </w:t>
+      </w:r>
+      <w:proofErr w:type="spellStart"/>
+      <w:r>
+        <w:rPr>
+          <w:sz w:val="24"/>
+          <w:szCs w:val="24"/>
+          <w:lang w:val="en-US"/>
+        </w:rPr>
+        <w:t>unicode</w:t>
+      </w:r>
+      <w:proofErr w:type="spellEnd"/>
       <w:r>
         <w:rPr>
           <w:sz w:val="24"/>
@@ -16789,6 +16839,7 @@
           <w:lang w:val="en-US" w:eastAsia="sv-SE"/>
         </w:rPr>
       </w:pPr>
+      <w:proofErr w:type="gramStart"/>
       <w:r>
         <w:rPr>
           <w:rFonts w:cstheme="minorHAnsi"/>
@@ -16810,6 +16861,7 @@
         </w:rPr>
         <w:t xml:space="preserve"> on</w:t>
       </w:r>
+      <w:proofErr w:type="gramEnd"/>
       <w:r>
         <w:rPr>
           <w:rFonts w:cstheme="minorHAnsi"/>
@@ -18270,7 +18322,7 @@
           <w:szCs w:val="24"/>
           <w:lang w:val="en-US"/>
         </w:rPr>
-        <w:t xml:space="preserve"> tests the systems for the ability to </w:t>
+        <w:t xml:space="preserve"> test the systems for the ability to </w:t>
       </w:r>
       <w:r>
         <w:rPr>
@@ -18310,7 +18362,7 @@
           <w:szCs w:val="24"/>
           <w:lang w:val="en-US"/>
         </w:rPr>
-        <w:t>. It will be tested as a manual static test.</w:t>
+        <w:t>. It will be a manual static test.</w:t>
       </w:r>
     </w:p>
     <w:p>
@@ -18332,7 +18384,15 @@
           <w:szCs w:val="24"/>
           <w:lang w:val="en-US"/>
         </w:rPr>
-        <w:t>Test case TC2.2 tests the error handler if a user does not provide a username and wants</w:t>
+        <w:t>Test case TC2.2 test the error handler if a user does not provide a username and</w:t>
+      </w:r>
+      <w:r>
+        <w:rPr>
+          <w:sz w:val="24"/>
+          <w:szCs w:val="24"/>
+          <w:lang w:val="en-US"/>
+        </w:rPr>
+        <w:t xml:space="preserve"> presses enter. The System shall prompt the User to enter a valid username. It will be a manual static test.</w:t>
       </w:r>
     </w:p>
     <w:p>
@@ -18408,42 +18468,12 @@
     <w:p>
       <w:pPr>
         <w:pStyle w:val="Liststycke"/>
-        <w:numPr>
-          <w:ilvl w:val="0"/>
-          <w:numId w:val="24"/>
-        </w:numPr>
-        <w:rPr>
-          <w:sz w:val="24"/>
-          <w:szCs w:val="24"/>
-          <w:lang w:val="en-US"/>
-        </w:rPr>
-      </w:pPr>
-      <w:r>
-        <w:rPr>
-          <w:b/>
-          <w:bCs/>
-          <w:sz w:val="24"/>
-          <w:szCs w:val="24"/>
-          <w:lang w:val="en-US"/>
-        </w:rPr>
-        <w:t>checkLetter</w:t>
-      </w:r>
-      <w:r>
-        <w:rPr>
-          <w:sz w:val="24"/>
-          <w:szCs w:val="24"/>
-          <w:lang w:val="en-US"/>
-        </w:rPr>
-        <w:t xml:space="preserve"> – </w:t>
-      </w:r>
-      <w:r>
-        <w:rPr>
-          <w:sz w:val="24"/>
-          <w:szCs w:val="24"/>
-          <w:lang w:val="en-US"/>
-        </w:rPr>
-        <w:t>Tests if the letter that the user inputs when guessing the letter in the word. Checks if it is the correct letter according to the letter in the word at a given index.</w:t>
-      </w:r>
+        <w:rPr>
+          <w:sz w:val="24"/>
+          <w:szCs w:val="24"/>
+          <w:lang w:val="en-US"/>
+        </w:rPr>
+      </w:pPr>
     </w:p>
     <w:p>
       <w:pPr>
@@ -18466,134 +18496,36 @@
           <w:szCs w:val="24"/>
           <w:lang w:val="en-US"/>
         </w:rPr>
-        <w:t>checkWrongGuesses</w:t>
-      </w:r>
-      <w:r>
-        <w:rPr>
-          <w:sz w:val="24"/>
-          <w:szCs w:val="24"/>
-          <w:lang w:val="en-US"/>
-        </w:rPr>
-        <w:t xml:space="preserve"> – Checks how many times the user has guessed the wrong letter in the word. If the guesses are exceeding the maximum guesses allowed, the game should </w:t>
-      </w:r>
-      <w:r>
-        <w:rPr>
-          <w:sz w:val="24"/>
-          <w:szCs w:val="24"/>
-          <w:lang w:val="en-US"/>
-        </w:rPr>
-        <w:t>prompt</w:t>
-      </w:r>
-      <w:r>
-        <w:rPr>
-          <w:sz w:val="24"/>
-          <w:szCs w:val="24"/>
-          <w:lang w:val="en-US"/>
-        </w:rPr>
-        <w:t xml:space="preserve"> that the user has lost the game.</w:t>
-      </w:r>
-    </w:p>
-    <w:p>
-      <w:pPr>
-        <w:pStyle w:val="Liststycke"/>
-        <w:numPr>
-          <w:ilvl w:val="0"/>
-          <w:numId w:val="24"/>
-        </w:numPr>
-        <w:rPr>
-          <w:sz w:val="24"/>
-          <w:szCs w:val="24"/>
-          <w:lang w:val="en-US"/>
-        </w:rPr>
-      </w:pPr>
-      <w:r>
-        <w:rPr>
-          <w:b/>
-          <w:bCs/>
-          <w:sz w:val="24"/>
-          <w:szCs w:val="24"/>
-          <w:lang w:val="en-US"/>
-        </w:rPr>
-        <w:t>h</w:t>
-      </w:r>
-      <w:r>
-        <w:rPr>
-          <w:b/>
-          <w:bCs/>
-          <w:sz w:val="24"/>
-          <w:szCs w:val="24"/>
-          <w:lang w:val="en-US"/>
-        </w:rPr>
-        <w:t xml:space="preserve">ighscore </w:t>
-      </w:r>
-      <w:r>
-        <w:rPr>
-          <w:sz w:val="24"/>
-          <w:szCs w:val="24"/>
-          <w:lang w:val="en-US"/>
-        </w:rPr>
-        <w:t xml:space="preserve">– Checks if the </w:t>
-      </w:r>
-      <w:r>
-        <w:rPr>
-          <w:sz w:val="24"/>
-          <w:szCs w:val="24"/>
-          <w:lang w:val="en-US"/>
-        </w:rPr>
-        <w:t>user</w:t>
-      </w:r>
-      <w:r>
-        <w:rPr>
-          <w:sz w:val="24"/>
-          <w:szCs w:val="24"/>
-          <w:lang w:val="en-US"/>
-        </w:rPr>
-        <w:t xml:space="preserve"> is added to the high</w:t>
-      </w:r>
-      <w:r>
-        <w:rPr>
-          <w:sz w:val="24"/>
-          <w:szCs w:val="24"/>
-          <w:lang w:val="en-US"/>
-        </w:rPr>
-        <w:t xml:space="preserve"> </w:t>
-      </w:r>
-      <w:r>
-        <w:rPr>
-          <w:sz w:val="24"/>
-          <w:szCs w:val="24"/>
-          <w:lang w:val="en-US"/>
-        </w:rPr>
-        <w:t>score and if the high</w:t>
-      </w:r>
-      <w:r>
-        <w:rPr>
-          <w:sz w:val="24"/>
-          <w:szCs w:val="24"/>
-          <w:lang w:val="en-US"/>
-        </w:rPr>
-        <w:t xml:space="preserve"> </w:t>
-      </w:r>
-      <w:r>
-        <w:rPr>
-          <w:sz w:val="24"/>
-          <w:szCs w:val="24"/>
-          <w:lang w:val="en-US"/>
-        </w:rPr>
-        <w:t>score prints out in the console.</w:t>
+        <w:t>checkLetter</w:t>
+      </w:r>
+      <w:r>
+        <w:rPr>
+          <w:sz w:val="24"/>
+          <w:szCs w:val="24"/>
+          <w:lang w:val="en-US"/>
+        </w:rPr>
+        <w:t xml:space="preserve"> – </w:t>
+      </w:r>
+      <w:r>
+        <w:rPr>
+          <w:sz w:val="24"/>
+          <w:szCs w:val="24"/>
+          <w:lang w:val="en-US"/>
+        </w:rPr>
+        <w:t>Tests if the letter that the user inputs when guessing the letter in the word. Checks if it is the correct letter according to the letter in the word at a given index.</w:t>
       </w:r>
     </w:p>
     <w:tbl>
       <w:tblPr>
         <w:tblStyle w:val="Mellanmrklista2-dekorfrg1"/>
-        <w:tblpPr w:leftFromText="141" w:rightFromText="141" w:vertAnchor="page" w:horzAnchor="margin" w:tblpY="8665"/>
-        <w:tblW w:w="5051" w:type="pct"/>
+        <w:tblpPr w:leftFromText="141" w:rightFromText="141" w:vertAnchor="page" w:horzAnchor="margin" w:tblpY="10545"/>
+        <w:tblW w:w="5040" w:type="pct"/>
         <w:tblLook w:val="04A0" w:firstRow="1" w:lastRow="0" w:firstColumn="1" w:lastColumn="0" w:noHBand="0" w:noVBand="1"/>
       </w:tblPr>
       <w:tblGrid>
-        <w:gridCol w:w="3633"/>
-        <w:gridCol w:w="2640"/>
-        <w:gridCol w:w="2892"/>
+        <w:gridCol w:w="3625"/>
+        <w:gridCol w:w="2634"/>
+        <w:gridCol w:w="2886"/>
       </w:tblGrid>
       <w:tr>
         <w:trPr>
@@ -18859,16 +18791,7 @@
                 <w:szCs w:val="24"/>
                 <w:lang w:val="en-US"/>
               </w:rPr>
-              <w:t>4</w:t>
-            </w:r>
-            <w:r>
-              <w:rPr>
-                <w:rFonts w:asciiTheme="minorHAnsi" w:eastAsiaTheme="minorEastAsia" w:hAnsiTheme="minorHAnsi" w:cstheme="minorHAnsi"/>
-                <w:sz w:val="24"/>
-                <w:szCs w:val="24"/>
-                <w:lang w:val="en-US"/>
-              </w:rPr>
-              <w:t xml:space="preserve"> h</w:t>
+              <w:t>4 h</w:t>
             </w:r>
           </w:p>
         </w:tc>
@@ -18958,16 +18881,7 @@
                 <w:szCs w:val="24"/>
                 <w:lang w:val="en-US"/>
               </w:rPr>
-              <w:t>20</w:t>
-            </w:r>
-            <w:r>
-              <w:rPr>
-                <w:rFonts w:asciiTheme="minorHAnsi" w:eastAsiaTheme="minorEastAsia" w:hAnsiTheme="minorHAnsi" w:cstheme="minorHAnsi"/>
-                <w:sz w:val="24"/>
-                <w:szCs w:val="24"/>
-                <w:lang w:val="en-US"/>
-              </w:rPr>
-              <w:t xml:space="preserve"> min</w:t>
+              <w:t>20 min</w:t>
             </w:r>
           </w:p>
         </w:tc>
@@ -19056,16 +18970,7 @@
                 <w:szCs w:val="24"/>
                 <w:lang w:val="en-US"/>
               </w:rPr>
-              <w:t>10</w:t>
-            </w:r>
-            <w:r>
-              <w:rPr>
-                <w:rFonts w:asciiTheme="minorHAnsi" w:eastAsiaTheme="minorEastAsia" w:hAnsiTheme="minorHAnsi" w:cstheme="minorHAnsi"/>
-                <w:sz w:val="24"/>
-                <w:szCs w:val="24"/>
-                <w:lang w:val="en-US"/>
-              </w:rPr>
-              <w:t xml:space="preserve"> min</w:t>
+              <w:t>10 min</w:t>
             </w:r>
           </w:p>
         </w:tc>
@@ -19155,16 +19060,7 @@
                 <w:szCs w:val="24"/>
                 <w:lang w:val="en-US"/>
               </w:rPr>
-              <w:t>40</w:t>
-            </w:r>
-            <w:r>
-              <w:rPr>
-                <w:rFonts w:asciiTheme="minorHAnsi" w:eastAsiaTheme="minorEastAsia" w:hAnsiTheme="minorHAnsi" w:cstheme="minorHAnsi"/>
-                <w:sz w:val="24"/>
-                <w:szCs w:val="24"/>
-                <w:lang w:val="en-US"/>
-              </w:rPr>
-              <w:t xml:space="preserve"> min</w:t>
+              <w:t>40 min</w:t>
             </w:r>
           </w:p>
         </w:tc>
@@ -19259,6 +19155,120 @@
         </w:tc>
       </w:tr>
     </w:tbl>
+    <w:p>
+      <w:pPr>
+        <w:pStyle w:val="Liststycke"/>
+        <w:numPr>
+          <w:ilvl w:val="0"/>
+          <w:numId w:val="24"/>
+        </w:numPr>
+        <w:rPr>
+          <w:sz w:val="24"/>
+          <w:szCs w:val="24"/>
+          <w:lang w:val="en-US"/>
+        </w:rPr>
+      </w:pPr>
+      <w:r>
+        <w:rPr>
+          <w:b/>
+          <w:bCs/>
+          <w:sz w:val="24"/>
+          <w:szCs w:val="24"/>
+          <w:lang w:val="en-US"/>
+        </w:rPr>
+        <w:t>checkWrongGuesses</w:t>
+      </w:r>
+      <w:r>
+        <w:rPr>
+          <w:sz w:val="24"/>
+          <w:szCs w:val="24"/>
+          <w:lang w:val="en-US"/>
+        </w:rPr>
+        <w:t xml:space="preserve"> – Checks how many times the user has guessed the wrong letter in the word. If the guesses are exceeding the maximum guesses allowed, the game should </w:t>
+      </w:r>
+      <w:r>
+        <w:rPr>
+          <w:sz w:val="24"/>
+          <w:szCs w:val="24"/>
+          <w:lang w:val="en-US"/>
+        </w:rPr>
+        <w:t>prompt</w:t>
+      </w:r>
+      <w:r>
+        <w:rPr>
+          <w:sz w:val="24"/>
+          <w:szCs w:val="24"/>
+          <w:lang w:val="en-US"/>
+        </w:rPr>
+        <w:t xml:space="preserve"> that the user has lost the game.</w:t>
+      </w:r>
+    </w:p>
+    <w:p>
+      <w:pPr>
+        <w:pStyle w:val="Liststycke"/>
+        <w:rPr>
+          <w:sz w:val="24"/>
+          <w:szCs w:val="24"/>
+          <w:lang w:val="en-US"/>
+        </w:rPr>
+      </w:pPr>
+    </w:p>
+    <w:p>
+      <w:pPr>
+        <w:pStyle w:val="Liststycke"/>
+        <w:numPr>
+          <w:ilvl w:val="0"/>
+          <w:numId w:val="24"/>
+        </w:numPr>
+        <w:rPr>
+          <w:sz w:val="24"/>
+          <w:szCs w:val="24"/>
+          <w:lang w:val="en-US"/>
+        </w:rPr>
+      </w:pPr>
+      <w:r>
+        <w:rPr>
+          <w:b/>
+          <w:bCs/>
+          <w:sz w:val="24"/>
+          <w:szCs w:val="24"/>
+          <w:lang w:val="en-US"/>
+        </w:rPr>
+        <w:t xml:space="preserve">highscore </w:t>
+      </w:r>
+      <w:r>
+        <w:rPr>
+          <w:sz w:val="24"/>
+          <w:szCs w:val="24"/>
+          <w:lang w:val="en-US"/>
+        </w:rPr>
+        <w:t xml:space="preserve">– Checks if the </w:t>
+      </w:r>
+      <w:r>
+        <w:rPr>
+          <w:sz w:val="24"/>
+          <w:szCs w:val="24"/>
+          <w:lang w:val="en-US"/>
+        </w:rPr>
+        <w:t>User has guessed more than 2 times and adds the User to the highscore</w:t>
+      </w:r>
+      <w:r>
+        <w:rPr>
+          <w:sz w:val="24"/>
+          <w:szCs w:val="24"/>
+          <w:lang w:val="en-US"/>
+        </w:rPr>
+        <w:t>-list</w:t>
+      </w:r>
+      <w:r>
+        <w:rPr>
+          <w:sz w:val="24"/>
+          <w:szCs w:val="24"/>
+          <w:lang w:val="en-US"/>
+        </w:rPr>
+        <w:t>.</w:t>
+      </w:r>
+    </w:p>
     <w:p>
       <w:pPr>
         <w:rPr>
@@ -19817,7 +19827,15 @@
           <w:szCs w:val="24"/>
           <w:lang w:val="en-US"/>
         </w:rPr>
-        <w:t xml:space="preserve"> displays</w:t>
+        <w:t xml:space="preserve"> </w:t>
+      </w:r>
+      <w:r>
+        <w:rPr>
+          <w:sz w:val="24"/>
+          <w:szCs w:val="24"/>
+          <w:lang w:val="en-US"/>
+        </w:rPr>
+        <w:t>prints</w:t>
       </w:r>
       <w:r>
         <w:rPr>
@@ -20241,7 +20259,23 @@
           <w:szCs w:val="24"/>
           <w:lang w:val="en-US"/>
         </w:rPr>
-        <w:t>The main scenario of UC2 is tested if the systems prompts an error if the user does not enter a username.</w:t>
+        <w:t>The main scenario of UC2 is tested if the systems prompts an error if the user does not enter a username</w:t>
+      </w:r>
+      <w:r>
+        <w:rPr>
+          <w:sz w:val="24"/>
+          <w:szCs w:val="24"/>
+          <w:lang w:val="en-US"/>
+        </w:rPr>
+        <w:t xml:space="preserve"> and presses enter</w:t>
+      </w:r>
+      <w:r>
+        <w:rPr>
+          <w:sz w:val="24"/>
+          <w:szCs w:val="24"/>
+          <w:lang w:val="en-US"/>
+        </w:rPr>
+        <w:t>.</w:t>
       </w:r>
     </w:p>
     <w:p>
@@ -20428,6 +20462,76 @@
     </w:p>
     <w:p>
       <w:pPr>
+        <w:pStyle w:val="Liststycke"/>
+        <w:numPr>
+          <w:ilvl w:val="0"/>
+          <w:numId w:val="49"/>
+        </w:numPr>
+        <w:rPr>
+          <w:sz w:val="24"/>
+          <w:szCs w:val="24"/>
+          <w:lang w:val="en-US"/>
+        </w:rPr>
+      </w:pPr>
+      <w:r>
+        <w:rPr>
+          <w:sz w:val="24"/>
+          <w:szCs w:val="24"/>
+          <w:lang w:val="en-US"/>
+        </w:rPr>
+        <w:t>The System</w:t>
+      </w:r>
+      <w:r>
+        <w:rPr>
+          <w:sz w:val="24"/>
+          <w:szCs w:val="24"/>
+          <w:lang w:val="en-US"/>
+        </w:rPr>
+        <w:t xml:space="preserve"> prints</w:t>
+      </w:r>
+      <w:r>
+        <w:rPr>
+          <w:sz w:val="24"/>
+          <w:szCs w:val="24"/>
+          <w:lang w:val="en-US"/>
+        </w:rPr>
+        <w:t xml:space="preserve"> “Enter a username with at least 1 letter”</w:t>
+      </w:r>
+      <w:r>
+        <w:rPr>
+          <w:sz w:val="24"/>
+          <w:szCs w:val="24"/>
+          <w:lang w:val="en-US"/>
+        </w:rPr>
+        <w:t xml:space="preserve"> </w:t>
+      </w:r>
+      <w:r>
+        <w:rPr>
+          <w:sz w:val="24"/>
+          <w:szCs w:val="24"/>
+          <w:lang w:val="en-US"/>
+        </w:rPr>
+        <w:t xml:space="preserve">and </w:t>
+      </w:r>
+      <w:r>
+        <w:rPr>
+          <w:sz w:val="24"/>
+          <w:szCs w:val="24"/>
+          <w:lang w:val="en-US"/>
+        </w:rPr>
+        <w:t>returns to step 1</w:t>
+      </w:r>
+      <w:r>
+        <w:rPr>
+          <w:sz w:val="24"/>
+          <w:szCs w:val="24"/>
+          <w:lang w:val="en-US"/>
+        </w:rPr>
+        <w:t>.</w:t>
+      </w:r>
+    </w:p>
+    <w:p>
+      <w:pPr>
         <w:rPr>
           <w:b/>
           <w:bCs/>
@@ -20466,34 +20570,8 @@
           <w:szCs w:val="24"/>
           <w:lang w:val="en-US"/>
         </w:rPr>
-        <w:t>The system prompts the user to enter a username with</w:t>
-      </w:r>
-      <w:r>
-        <w:rPr>
-          <w:sz w:val="24"/>
-          <w:szCs w:val="24"/>
-          <w:lang w:val="en-US"/>
-        </w:rPr>
-        <w:t xml:space="preserve"> at least</w:t>
-      </w:r>
-      <w:r>
-        <w:rPr>
-          <w:sz w:val="24"/>
-          <w:szCs w:val="24"/>
-          <w:lang w:val="en-US"/>
-        </w:rPr>
-        <w:t xml:space="preserve"> one letter or more</w:t>
-      </w:r>
-      <w:r>
-        <w:rPr>
-          <w:sz w:val="24"/>
-          <w:szCs w:val="24"/>
-          <w:lang w:val="en-US"/>
-        </w:rPr>
-        <w:t xml:space="preserve"> and returns to step 1.</w:t>
-      </w:r>
-      <w:bookmarkStart w:id="29" w:name="_GoBack"/>
-      <w:bookmarkEnd w:id="29"/>
+        <w:t>The system returns to step 1.</w:t>
+      </w:r>
     </w:p>
     <w:p>
       <w:pPr>
@@ -20541,7 +20619,7 @@
           <w:lang w:val="en-US"/>
         </w:rPr>
       </w:pPr>
-      <w:bookmarkStart w:id="30" w:name="_Toc35633107"/>
+      <w:bookmarkStart w:id="29" w:name="_Toc35633107"/>
       <w:r>
         <w:rPr>
           <w:lang w:val="en-US"/>
@@ -20561,38 +20639,16 @@
         </w:rPr>
         <w:t>s</w:t>
       </w:r>
-      <w:bookmarkEnd w:id="30"/>
-    </w:p>
-    <w:p>
-      <w:pPr>
-        <w:rPr>
-          <w:lang w:val="en-US"/>
-        </w:rPr>
-        <w:sectPr>
-          <w:pgSz w:w="16838" w:h="11906" w:orient="landscape"/>
-          <w:pgMar w:top="1418" w:right="1418" w:bottom="1418" w:left="1418" w:header="709" w:footer="1191" w:gutter="0"/>
-          <w:cols w:space="708"/>
-          <w:docGrid w:linePitch="360"/>
-        </w:sectPr>
-      </w:pPr>
+      <w:bookmarkEnd w:id="29"/>
       <w:r>
         <w:rPr>
           <w:noProof/>
-          <w:lang w:val="en-US"/>
         </w:rPr>
         <w:drawing>
-          <wp:anchor distT="0" distB="0" distL="114300" distR="114300" simplePos="0" relativeHeight="251661312" behindDoc="0" locked="0" layoutInCell="1" allowOverlap="1" wp14:anchorId="41F9E5CE" wp14:editId="379AABF4">
-            <wp:simplePos x="0" y="0"/>
-            <wp:positionH relativeFrom="margin">
-              <wp:align>left</wp:align>
-            </wp:positionH>
-            <wp:positionV relativeFrom="paragraph">
-              <wp:posOffset>51908</wp:posOffset>
-            </wp:positionV>
-            <wp:extent cx="8891270" cy="5253133"/>
-            <wp:effectExtent l="0" t="0" r="5080" b="5080"/>
-            <wp:wrapSquare wrapText="bothSides"/>
-            <wp:docPr id="14" name="Bildobjekt 14"/>
+          <wp:inline distT="0" distB="0" distL="0" distR="0" wp14:anchorId="684190E8" wp14:editId="2EFF4878">
+            <wp:extent cx="8730052" cy="5239909"/>
+            <wp:effectExtent l="0" t="0" r="0" b="0"/>
+            <wp:docPr id="8" name="Bildobjekt 8"/>
             <wp:cNvGraphicFramePr>
               <a:graphicFrameLocks xmlns:a="http://schemas.openxmlformats.org/drawingml/2006/main" noChangeAspect="1"/>
             </wp:cNvGraphicFramePr>
@@ -20618,7 +20674,7 @@
                   <pic:spPr>
                     <a:xfrm>
                       <a:off x="0" y="0"/>
-                      <a:ext cx="8891270" cy="5253133"/>
+                      <a:ext cx="8754939" cy="5254846"/>
                     </a:xfrm>
                     <a:prstGeom prst="rect">
                       <a:avLst/>
@@ -20627,11 +20683,76 @@
                 </pic:pic>
               </a:graphicData>
             </a:graphic>
-            <wp14:sizeRelV relativeFrom="margin">
-              <wp14:pctHeight>0</wp14:pctHeight>
-            </wp14:sizeRelV>
-          </wp:anchor>
+          </wp:inline>
         </w:drawing>
+      </w:r>
+    </w:p>
+    <w:p>
+      <w:pPr>
+        <w:rPr>
+          <w:rFonts w:eastAsiaTheme="majorEastAsia" w:cstheme="majorBidi"/>
+          <w:color w:val="2F5496" w:themeColor="accent1" w:themeShade="BF"/>
+          <w:sz w:val="32"/>
+          <w:szCs w:val="32"/>
+          <w:lang w:val="en-US"/>
+        </w:rPr>
+      </w:pPr>
+      <w:r>
+        <w:rPr>
+          <w:lang w:val="en-US"/>
+        </w:rPr>
+        <w:lastRenderedPageBreak/>
+        <w:br w:type="page"/>
+      </w:r>
+      <w:bookmarkStart w:id="30" w:name="_GoBack"/>
+      <w:bookmarkEnd w:id="30"/>
+    </w:p>
+    <w:p>
+      <w:pPr>
+        <w:pStyle w:val="Rubrik1"/>
+        <w:numPr>
+          <w:ilvl w:val="0"/>
+          <w:numId w:val="1"/>
+        </w:numPr>
+        <w:rPr>
+          <w:noProof/>
+          <w:lang w:val="en-US"/>
+        </w:rPr>
+      </w:pPr>
+      <w:bookmarkStart w:id="31" w:name="_Toc35633108"/>
+      <w:r>
+        <w:rPr>
+          <w:lang w:val="en-US"/>
+        </w:rPr>
+        <w:lastRenderedPageBreak/>
+        <w:t>Unit Test results</w:t>
+      </w:r>
+      <w:bookmarkEnd w:id="31"/>
+      <w:r>
+        <w:rPr>
+          <w:noProof/>
+          <w:lang w:val="en-US"/>
+        </w:rPr>
+        <w:t xml:space="preserve"> </w:t>
+      </w:r>
+    </w:p>
+    <w:p>
+      <w:pPr>
+        <w:rPr>
+          <w:rFonts w:eastAsiaTheme="majorEastAsia" w:cstheme="majorBidi"/>
+          <w:noProof/>
+          <w:color w:val="2F5496" w:themeColor="accent1" w:themeShade="BF"/>
+          <w:sz w:val="32"/>
+          <w:szCs w:val="32"/>
+          <w:lang w:val="en-US"/>
+        </w:rPr>
+      </w:pPr>
+      <w:r>
+        <w:rPr>
+          <w:noProof/>
+          <w:lang w:val="en-US"/>
+        </w:rPr>
+        <w:br w:type="page"/>
       </w:r>
     </w:p>
     <w:p>
@@ -20651,77 +20772,6 @@
           <w:docGrid w:linePitch="360"/>
         </w:sectPr>
       </w:pPr>
-      <w:bookmarkStart w:id="31" w:name="_Toc35633108"/>
-      <w:r>
-        <w:rPr>
-          <w:noProof/>
-          <w:lang w:val="en-US"/>
-        </w:rPr>
-        <w:lastRenderedPageBreak/>
-        <w:drawing>
-          <wp:anchor distT="0" distB="0" distL="114300" distR="114300" simplePos="0" relativeHeight="251662336" behindDoc="0" locked="0" layoutInCell="1" allowOverlap="1" wp14:anchorId="740522D2" wp14:editId="7F349442">
-            <wp:simplePos x="0" y="0"/>
-            <wp:positionH relativeFrom="margin">
-              <wp:align>center</wp:align>
-            </wp:positionH>
-            <wp:positionV relativeFrom="paragraph">
-              <wp:posOffset>609600</wp:posOffset>
-            </wp:positionV>
-            <wp:extent cx="7724775" cy="4543425"/>
-            <wp:effectExtent l="0" t="0" r="9525" b="9525"/>
-            <wp:wrapSquare wrapText="bothSides"/>
-            <wp:docPr id="15" name="Bildobjekt 15"/>
-            <wp:cNvGraphicFramePr>
-              <a:graphicFrameLocks xmlns:a="http://schemas.openxmlformats.org/drawingml/2006/main" noChangeAspect="1"/>
-            </wp:cNvGraphicFramePr>
-            <a:graphic xmlns:a="http://schemas.openxmlformats.org/drawingml/2006/main">
-              <a:graphicData uri="http://schemas.openxmlformats.org/drawingml/2006/picture">
-                <pic:pic xmlns:pic="http://schemas.openxmlformats.org/drawingml/2006/picture">
-                  <pic:nvPicPr>
-                    <pic:cNvPr id="1" name=""/>
-                    <pic:cNvPicPr/>
-                  </pic:nvPicPr>
-                  <pic:blipFill>
-                    <a:blip r:embed="rId19">
-                      <a:extLst>
-                        <a:ext uri="{28A0092B-C50C-407E-A947-70E740481C1C}">
-                          <a14:useLocalDpi xmlns:a14="http://schemas.microsoft.com/office/drawing/2010/main" val="0"/>
-                        </a:ext>
-                      </a:extLst>
-                    </a:blip>
-                    <a:stretch>
-                      <a:fillRect/>
-                    </a:stretch>
-                  </pic:blipFill>
-                  <pic:spPr>
-                    <a:xfrm>
-                      <a:off x="0" y="0"/>
-                      <a:ext cx="7724775" cy="4543425"/>
-                    </a:xfrm>
-                    <a:prstGeom prst="rect">
-                      <a:avLst/>
-                    </a:prstGeom>
-                  </pic:spPr>
-                </pic:pic>
-              </a:graphicData>
-            </a:graphic>
-          </wp:anchor>
-        </w:drawing>
-      </w:r>
-      <w:r>
-        <w:rPr>
-          <w:lang w:val="en-US"/>
-        </w:rPr>
-        <w:t>Unit Test results</w:t>
-      </w:r>
-      <w:bookmarkEnd w:id="31"/>
-      <w:r>
-        <w:rPr>
-          <w:noProof/>
-          <w:lang w:val="en-US"/>
-        </w:rPr>
-        <w:t xml:space="preserve"> </w:t>
-      </w:r>
     </w:p>
     <w:p>
       <w:pPr>
@@ -21944,6 +21994,7 @@
         <w:dataBinding w:prefixMappings="xmlns:ns0='http://purl.org/dc/elements/1.1/' xmlns:ns1='http://schemas.openxmlformats.org/package/2006/metadata/core-properties' " w:xpath="/ns1:coreProperties[1]/ns0:creator[1]" w:storeItemID="{6C3C8BC8-F283-45AE-878A-BAB7291924A1}"/>
         <w:text/>
       </w:sdtPr>
+      <w:sdtEndPr/>
       <w:sdtContent>
         <w:r>
           <w:rPr>
@@ -21994,6 +22045,7 @@
         <w:dataBinding w:prefixMappings="xmlns:ns0='http://purl.org/dc/elements/1.1/' xmlns:ns1='http://schemas.openxmlformats.org/package/2006/metadata/core-properties' " w:xpath="/ns1:coreProperties[1]/ns1:keywords[1]" w:storeItemID="{6C3C8BC8-F283-45AE-878A-BAB7291924A1}"/>
         <w:text/>
       </w:sdtPr>
+      <w:sdtEndPr/>
       <w:sdtContent>
         <w:r>
           <w:rPr>
@@ -22055,6 +22107,7 @@
           <w:docPartUnique/>
         </w:docPartObj>
       </w:sdtPr>
+      <w:sdtEndPr/>
       <w:sdtContent>
         <w:r>
           <w:rPr>
@@ -22266,6 +22319,7 @@
         <w:dataBinding w:prefixMappings="xmlns:ns0='http://purl.org/dc/elements/1.1/' xmlns:ns1='http://schemas.openxmlformats.org/package/2006/metadata/core-properties' " w:xpath="/ns1:coreProperties[1]/ns1:contentStatus[1]" w:storeItemID="{6C3C8BC8-F283-45AE-878A-BAB7291924A1}"/>
         <w:text/>
       </w:sdtPr>
+      <w:sdtEndPr/>
       <w:sdtContent>
         <w:r>
           <w:t>7</w:t>
@@ -29474,6 +29528,7 @@
     <w:rsid w:val="00802A24"/>
     <w:rsid w:val="009511A7"/>
     <w:rsid w:val="00994487"/>
+    <w:rsid w:val="009F5CB7"/>
     <w:rsid w:val="00AA0789"/>
     <w:rsid w:val="00AA1FF4"/>
     <w:rsid w:val="00B30AF7"/>
@@ -30310,7 +30365,7 @@
 </file>
 
 <file path=customXml/itemProps2.xml><?xml version="1.0" encoding="utf-8"?>
-<ds:datastoreItem xmlns:ds="http://schemas.openxmlformats.org/officeDocument/2006/customXml" ds:itemID="{B6DE53D5-9F09-4B9B-8864-0E036F25E0F0}">
+<ds:datastoreItem xmlns:ds="http://schemas.openxmlformats.org/officeDocument/2006/customXml" ds:itemID="{62CA243E-B93E-44BF-837A-8F9AA05774E2}">
   <ds:schemaRefs>
     <ds:schemaRef ds:uri="http://schemas.openxmlformats.org/officeDocument/2006/bibliography"/>
   </ds:schemaRefs>

</xml_diff>